<commit_message>
-jgf not sure what else to say, looks good
</commit_message>
<xml_diff>
--- a/hawking-toolbar/docs/User Manual.docx
+++ b/hawking-toolbar/docs/User Manual.docx
@@ -62,6 +62,8 @@
         <w:t>This is the default mode for the FireHawk Toolbar.  In this mode, all move actions will only affect the toolbar itself.  To go to the next link on the page the user must cycle through the toolbar buttons to the “Links” button.  Click on the “Links” button with the “engage” input.  This will bring up a sub-toolbar with all options for navigating through a set of links.  To go to the next link on the page the user must click on the “Forward” button with the “engage” input.  Continue cycling through the links on the page by pressing the “engage” input.  To click on a link, the user must move to the “Click” button using the “move” input.  Then the “engage” input can be used to click on the toolbar button that will click the link.  Using this mode, a user is able to go backwards to previous links, as well as access browser functions such as the navigation toolbar and scrolling.</w:t>
       </w:r>
     </w:p>
+    <w:p/>
+    <w:p/>
     <w:p>
       <w:pPr>
         <w:pStyle w:val="Heading3"/>
@@ -72,7 +74,6 @@
     </w:p>
     <w:p>
       <w:r>
-        <w:lastRenderedPageBreak/>
         <w:t>This mode implements the most intuitive way of surfing the internet with limited user input.  In the General Mode, the move input only functioned on the toolbar buttons.  In the Surfing Mode the move input will only function on the links in the page.  To move to the next link on the page the user must press the “move” input.  To click on a link that is selected the user must press the “engage” input.  This is a much easier way to surf the internet, however doesn’t allow access to any browser functionality.</w:t>
       </w:r>
     </w:p>
@@ -96,15 +97,16 @@
       </w:r>
     </w:p>
     <w:sectPr>
-      <w:headerReference w:type="even" r:id="rId7"/>
-      <w:headerReference w:type="default" r:id="rId8"/>
-      <w:footerReference w:type="even" r:id="rId9"/>
-      <w:footerReference w:type="default" r:id="rId10"/>
-      <w:headerReference w:type="first" r:id="rId11"/>
-      <w:footerReference w:type="first" r:id="rId12"/>
+      <w:headerReference w:type="even" r:id="rId6"/>
+      <w:headerReference w:type="default" r:id="rId7"/>
+      <w:footerReference w:type="even" r:id="rId8"/>
+      <w:footerReference w:type="default" r:id="rId9"/>
+      <w:headerReference w:type="first" r:id="rId10"/>
+      <w:footerReference w:type="first" r:id="rId11"/>
       <w:pgSz w:w="12240" w:h="15840"/>
       <w:pgMar w:top="1440" w:right="1440" w:bottom="1440" w:left="1440" w:header="720" w:footer="720" w:gutter="0"/>
       <w:cols w:space="720"/>
+      <w:rtlGutter/>
       <w:docGrid w:linePitch="360"/>
     </w:sectPr>
   </w:body>
@@ -206,87 +208,42 @@
   <w:p>
     <w:pPr>
       <w:pStyle w:val="Header"/>
-    </w:pPr>
-    <w:sdt>
-      <w:sdtPr>
-        <w:rPr>
-          <w:rFonts w:asciiTheme="majorHAnsi" w:eastAsiaTheme="majorEastAsia" w:hAnsiTheme="majorHAnsi" w:cstheme="majorBidi"/>
-          <w:b/>
-          <w:bCs/>
-          <w:color w:val="4F81BD" w:themeColor="accent1"/>
-          <w:sz w:val="24"/>
-          <w:szCs w:val="24"/>
-        </w:rPr>
-        <w:alias w:val="Title"/>
-        <w:id w:val="78404852"/>
-        <w:placeholder>
-          <w:docPart w:val="421FE606873B4B4297E7A59AAB412A59"/>
-        </w:placeholder>
-        <w:dataBinding w:prefixMappings="xmlns:ns0='http://schemas.openxmlformats.org/package/2006/metadata/core-properties' xmlns:ns1='http://purl.org/dc/elements/1.1/'" w:xpath="/ns0:coreProperties[1]/ns1:title[1]" w:storeItemID="{6C3C8BC8-F283-45AE-878A-BAB7291924A1}"/>
-        <w:text/>
-      </w:sdtPr>
-      <w:sdtContent>
-        <w:r>
-          <w:rPr>
-            <w:rFonts w:asciiTheme="majorHAnsi" w:eastAsiaTheme="majorEastAsia" w:hAnsiTheme="majorHAnsi" w:cstheme="majorBidi"/>
-            <w:b/>
-            <w:bCs/>
-            <w:color w:val="4F81BD" w:themeColor="accent1"/>
-            <w:sz w:val="24"/>
-            <w:szCs w:val="24"/>
-          </w:rPr>
-          <w:t>FireHawk Toolbar</w:t>
-        </w:r>
-      </w:sdtContent>
-    </w:sdt>
+      <w:tabs>
+        <w:tab w:val="clear" w:pos="4680"/>
+      </w:tabs>
+    </w:pPr>
     <w:r>
       <w:rPr>
-        <w:rFonts w:asciiTheme="majorHAnsi" w:eastAsiaTheme="majorEastAsia" w:hAnsiTheme="majorHAnsi" w:cstheme="majorBidi"/>
+        <w:rFonts w:ascii="Cambria" w:hAnsi="Cambria"/>
         <w:b/>
         <w:bCs/>
-        <w:color w:val="4F81BD" w:themeColor="accent1"/>
+        <w:color w:val="4F81BD"/>
         <w:sz w:val="24"/>
         <w:szCs w:val="24"/>
       </w:rPr>
-      <w:ptab w:relativeTo="margin" w:alignment="right" w:leader="none"/>
+      <w:t>FireHawk Toolbar</w:t>
     </w:r>
-    <w:sdt>
-      <w:sdtPr>
-        <w:rPr>
-          <w:rFonts w:asciiTheme="majorHAnsi" w:eastAsiaTheme="majorEastAsia" w:hAnsiTheme="majorHAnsi" w:cstheme="majorBidi"/>
-          <w:b/>
-          <w:bCs/>
-          <w:color w:val="4F81BD" w:themeColor="accent1"/>
-          <w:sz w:val="24"/>
-          <w:szCs w:val="24"/>
-        </w:rPr>
-        <w:alias w:val="Date"/>
-        <w:id w:val="78404859"/>
-        <w:placeholder>
-          <w:docPart w:val="CD241558725E41B1B5FE5F4D53491744"/>
-        </w:placeholder>
-        <w:dataBinding w:prefixMappings="xmlns:ns0='http://schemas.microsoft.com/office/2006/coverPageProps'" w:xpath="/ns0:CoverPageProperties[1]/ns0:PublishDate[1]" w:storeItemID="{55AF091B-3C7A-41E3-B477-F2FDAA23CFDA}"/>
-        <w:date>
-          <w:dateFormat w:val="MMMM d, yyyy"/>
-          <w:lid w:val="en-US"/>
-          <w:storeMappedDataAs w:val="dateTime"/>
-          <w:calendar w:val="gregorian"/>
-        </w:date>
-      </w:sdtPr>
-      <w:sdtContent>
-        <w:r>
-          <w:rPr>
-            <w:rFonts w:asciiTheme="majorHAnsi" w:eastAsiaTheme="majorEastAsia" w:hAnsiTheme="majorHAnsi" w:cstheme="majorBidi"/>
-            <w:b/>
-            <w:bCs/>
-            <w:color w:val="4F81BD" w:themeColor="accent1"/>
-            <w:sz w:val="24"/>
-            <w:szCs w:val="24"/>
-          </w:rPr>
-          <w:t>http://code.google.com/p/hawking-toolbar/</w:t>
-        </w:r>
-      </w:sdtContent>
-    </w:sdt>
+    <w:r>
+      <w:rPr>
+        <w:rFonts w:ascii="Cambria" w:hAnsi="Cambria"/>
+        <w:b/>
+        <w:bCs/>
+        <w:sz w:val="24"/>
+        <w:szCs w:val="24"/>
+      </w:rPr>
+      <w:tab/>
+    </w:r>
+    <w:r>
+      <w:rPr>
+        <w:rFonts w:ascii="Cambria" w:hAnsi="Cambria"/>
+        <w:b/>
+        <w:bCs/>
+        <w:color w:val="4F81BD"/>
+        <w:sz w:val="24"/>
+        <w:szCs w:val="24"/>
+      </w:rPr>
+      <w:t>http://code.google.com/p/hawking-toolbar/</w:t>
+    </w:r>
   </w:p>
 </w:hdr>
 </file>
@@ -306,161 +263,290 @@
   <w:docDefaults>
     <w:rPrDefault>
       <w:rPr>
-        <w:rFonts w:asciiTheme="minorHAnsi" w:eastAsiaTheme="minorEastAsia" w:hAnsiTheme="minorHAnsi" w:cstheme="minorBidi"/>
+        <w:rFonts w:ascii="Calibri" w:eastAsia="Times New Roman" w:hAnsi="Calibri" w:cs="Times New Roman"/>
         <w:sz w:val="22"/>
         <w:szCs w:val="22"/>
-        <w:lang w:val="en-US" w:eastAsia="en-US" w:bidi="en-US"/>
+        <w:lang w:val="en-US" w:eastAsia="en-US" w:bidi="ar-SA"/>
       </w:rPr>
     </w:rPrDefault>
-    <w:pPrDefault>
-      <w:pPr>
-        <w:spacing w:before="200" w:after="200" w:line="276" w:lineRule="auto"/>
-      </w:pPr>
-    </w:pPrDefault>
+    <w:pPrDefault/>
   </w:docDefaults>
-  <w:latentStyles w:defLockedState="0" w:defUIPriority="99" w:defSemiHidden="1" w:defUnhideWhenUsed="1" w:defQFormat="0" w:count="267">
-    <w:lsdException w:name="Normal" w:semiHidden="0" w:uiPriority="0" w:unhideWhenUsed="0" w:qFormat="1"/>
-    <w:lsdException w:name="heading 1" w:semiHidden="0" w:uiPriority="9" w:unhideWhenUsed="0" w:qFormat="1"/>
-    <w:lsdException w:name="heading 2" w:uiPriority="9" w:qFormat="1"/>
-    <w:lsdException w:name="heading 3" w:uiPriority="9" w:qFormat="1"/>
-    <w:lsdException w:name="heading 4" w:uiPriority="9" w:qFormat="1"/>
-    <w:lsdException w:name="heading 5" w:uiPriority="9" w:qFormat="1"/>
-    <w:lsdException w:name="heading 6" w:uiPriority="9" w:qFormat="1"/>
-    <w:lsdException w:name="heading 7" w:uiPriority="9" w:qFormat="1"/>
-    <w:lsdException w:name="heading 8" w:uiPriority="9" w:qFormat="1"/>
-    <w:lsdException w:name="heading 9" w:uiPriority="9" w:qFormat="1"/>
-    <w:lsdException w:name="toc 1" w:uiPriority="39"/>
-    <w:lsdException w:name="toc 2" w:uiPriority="39"/>
-    <w:lsdException w:name="toc 3" w:uiPriority="39"/>
-    <w:lsdException w:name="toc 4" w:uiPriority="39"/>
-    <w:lsdException w:name="toc 5" w:uiPriority="39"/>
-    <w:lsdException w:name="toc 6" w:uiPriority="39"/>
-    <w:lsdException w:name="toc 7" w:uiPriority="39"/>
-    <w:lsdException w:name="toc 8" w:uiPriority="39"/>
-    <w:lsdException w:name="toc 9" w:uiPriority="39"/>
-    <w:lsdException w:name="caption" w:uiPriority="35" w:qFormat="1"/>
-    <w:lsdException w:name="Title" w:semiHidden="0" w:uiPriority="10" w:unhideWhenUsed="0" w:qFormat="1"/>
-    <w:lsdException w:name="Default Paragraph Font" w:uiPriority="1"/>
-    <w:lsdException w:name="Subtitle" w:semiHidden="0" w:uiPriority="11" w:unhideWhenUsed="0" w:qFormat="1"/>
-    <w:lsdException w:name="Strong" w:semiHidden="0" w:uiPriority="22" w:unhideWhenUsed="0" w:qFormat="1"/>
-    <w:lsdException w:name="Emphasis" w:semiHidden="0" w:uiPriority="20" w:unhideWhenUsed="0" w:qFormat="1"/>
-    <w:lsdException w:name="Table Grid" w:semiHidden="0" w:uiPriority="59" w:unhideWhenUsed="0"/>
-    <w:lsdException w:name="Placeholder Text" w:unhideWhenUsed="0"/>
-    <w:lsdException w:name="No Spacing" w:semiHidden="0" w:uiPriority="1" w:unhideWhenUsed="0" w:qFormat="1"/>
-    <w:lsdException w:name="Light Shading" w:semiHidden="0" w:uiPriority="60" w:unhideWhenUsed="0"/>
-    <w:lsdException w:name="Light List" w:semiHidden="0" w:uiPriority="61" w:unhideWhenUsed="0"/>
-    <w:lsdException w:name="Light Grid" w:semiHidden="0" w:uiPriority="62" w:unhideWhenUsed="0"/>
-    <w:lsdException w:name="Medium Shading 1" w:semiHidden="0" w:uiPriority="63" w:unhideWhenUsed="0"/>
-    <w:lsdException w:name="Medium Shading 2" w:semiHidden="0" w:uiPriority="64" w:unhideWhenUsed="0"/>
-    <w:lsdException w:name="Medium List 1" w:semiHidden="0" w:uiPriority="65" w:unhideWhenUsed="0"/>
-    <w:lsdException w:name="Medium List 2" w:semiHidden="0" w:uiPriority="66" w:unhideWhenUsed="0"/>
-    <w:lsdException w:name="Medium Grid 1" w:semiHidden="0" w:uiPriority="67" w:unhideWhenUsed="0"/>
-    <w:lsdException w:name="Medium Grid 2" w:semiHidden="0" w:uiPriority="68" w:unhideWhenUsed="0"/>
-    <w:lsdException w:name="Medium Grid 3" w:semiHidden="0" w:uiPriority="69" w:unhideWhenUsed="0"/>
-    <w:lsdException w:name="Dark List" w:semiHidden="0" w:uiPriority="70" w:unhideWhenUsed="0"/>
-    <w:lsdException w:name="Colorful Shading" w:semiHidden="0" w:uiPriority="71" w:unhideWhenUsed="0"/>
-    <w:lsdException w:name="Colorful List" w:semiHidden="0" w:uiPriority="72" w:unhideWhenUsed="0"/>
-    <w:lsdException w:name="Colorful Grid" w:semiHidden="0" w:uiPriority="73" w:unhideWhenUsed="0"/>
-    <w:lsdException w:name="Light Shading Accent 1" w:semiHidden="0" w:uiPriority="60" w:unhideWhenUsed="0"/>
-    <w:lsdException w:name="Light List Accent 1" w:semiHidden="0" w:uiPriority="61" w:unhideWhenUsed="0"/>
-    <w:lsdException w:name="Light Grid Accent 1" w:semiHidden="0" w:uiPriority="62" w:unhideWhenUsed="0"/>
-    <w:lsdException w:name="Medium Shading 1 Accent 1" w:semiHidden="0" w:uiPriority="63" w:unhideWhenUsed="0"/>
-    <w:lsdException w:name="Medium Shading 2 Accent 1" w:semiHidden="0" w:uiPriority="64" w:unhideWhenUsed="0"/>
-    <w:lsdException w:name="Medium List 1 Accent 1" w:semiHidden="0" w:uiPriority="65" w:unhideWhenUsed="0"/>
-    <w:lsdException w:name="Revision" w:unhideWhenUsed="0"/>
-    <w:lsdException w:name="List Paragraph" w:semiHidden="0" w:uiPriority="34" w:unhideWhenUsed="0" w:qFormat="1"/>
-    <w:lsdException w:name="Quote" w:semiHidden="0" w:uiPriority="29" w:unhideWhenUsed="0" w:qFormat="1"/>
-    <w:lsdException w:name="Intense Quote" w:semiHidden="0" w:uiPriority="30" w:unhideWhenUsed="0" w:qFormat="1"/>
-    <w:lsdException w:name="Medium List 2 Accent 1" w:semiHidden="0" w:uiPriority="66" w:unhideWhenUsed="0"/>
-    <w:lsdException w:name="Medium Grid 1 Accent 1" w:semiHidden="0" w:uiPriority="67" w:unhideWhenUsed="0"/>
-    <w:lsdException w:name="Medium Grid 2 Accent 1" w:semiHidden="0" w:uiPriority="68" w:unhideWhenUsed="0"/>
-    <w:lsdException w:name="Medium Grid 3 Accent 1" w:semiHidden="0" w:uiPriority="69" w:unhideWhenUsed="0"/>
-    <w:lsdException w:name="Dark List Accent 1" w:semiHidden="0" w:uiPriority="70" w:unhideWhenUsed="0"/>
-    <w:lsdException w:name="Colorful Shading Accent 1" w:semiHidden="0" w:uiPriority="71" w:unhideWhenUsed="0"/>
-    <w:lsdException w:name="Colorful List Accent 1" w:semiHidden="0" w:uiPriority="72" w:unhideWhenUsed="0"/>
-    <w:lsdException w:name="Colorful Grid Accent 1" w:semiHidden="0" w:uiPriority="73" w:unhideWhenUsed="0"/>
-    <w:lsdException w:name="Light Shading Accent 2" w:semiHidden="0" w:uiPriority="60" w:unhideWhenUsed="0"/>
-    <w:lsdException w:name="Light List Accent 2" w:semiHidden="0" w:uiPriority="61" w:unhideWhenUsed="0"/>
-    <w:lsdException w:name="Light Grid Accent 2" w:semiHidden="0" w:uiPriority="62" w:unhideWhenUsed="0"/>
-    <w:lsdException w:name="Medium Shading 1 Accent 2" w:semiHidden="0" w:uiPriority="63" w:unhideWhenUsed="0"/>
-    <w:lsdException w:name="Medium Shading 2 Accent 2" w:semiHidden="0" w:uiPriority="64" w:unhideWhenUsed="0"/>
-    <w:lsdException w:name="Medium List 1 Accent 2" w:semiHidden="0" w:uiPriority="65" w:unhideWhenUsed="0"/>
-    <w:lsdException w:name="Medium List 2 Accent 2" w:semiHidden="0" w:uiPriority="66" w:unhideWhenUsed="0"/>
-    <w:lsdException w:name="Medium Grid 1 Accent 2" w:semiHidden="0" w:uiPriority="67" w:unhideWhenUsed="0"/>
-    <w:lsdException w:name="Medium Grid 2 Accent 2" w:semiHidden="0" w:uiPriority="68" w:unhideWhenUsed="0"/>
-    <w:lsdException w:name="Medium Grid 3 Accent 2" w:semiHidden="0" w:uiPriority="69" w:unhideWhenUsed="0"/>
-    <w:lsdException w:name="Dark List Accent 2" w:semiHidden="0" w:uiPriority="70" w:unhideWhenUsed="0"/>
-    <w:lsdException w:name="Colorful Shading Accent 2" w:semiHidden="0" w:uiPriority="71" w:unhideWhenUsed="0"/>
-    <w:lsdException w:name="Colorful List Accent 2" w:semiHidden="0" w:uiPriority="72" w:unhideWhenUsed="0"/>
-    <w:lsdException w:name="Colorful Grid Accent 2" w:semiHidden="0" w:uiPriority="73" w:unhideWhenUsed="0"/>
-    <w:lsdException w:name="Light Shading Accent 3" w:semiHidden="0" w:uiPriority="60" w:unhideWhenUsed="0"/>
-    <w:lsdException w:name="Light List Accent 3" w:semiHidden="0" w:uiPriority="61" w:unhideWhenUsed="0"/>
-    <w:lsdException w:name="Light Grid Accent 3" w:semiHidden="0" w:uiPriority="62" w:unhideWhenUsed="0"/>
-    <w:lsdException w:name="Medium Shading 1 Accent 3" w:semiHidden="0" w:uiPriority="63" w:unhideWhenUsed="0"/>
-    <w:lsdException w:name="Medium Shading 2 Accent 3" w:semiHidden="0" w:uiPriority="64" w:unhideWhenUsed="0"/>
-    <w:lsdException w:name="Medium List 1 Accent 3" w:semiHidden="0" w:uiPriority="65" w:unhideWhenUsed="0"/>
-    <w:lsdException w:name="Medium List 2 Accent 3" w:semiHidden="0" w:uiPriority="66" w:unhideWhenUsed="0"/>
-    <w:lsdException w:name="Medium Grid 1 Accent 3" w:semiHidden="0" w:uiPriority="67" w:unhideWhenUsed="0"/>
-    <w:lsdException w:name="Medium Grid 2 Accent 3" w:semiHidden="0" w:uiPriority="68" w:unhideWhenUsed="0"/>
-    <w:lsdException w:name="Medium Grid 3 Accent 3" w:semiHidden="0" w:uiPriority="69" w:unhideWhenUsed="0"/>
-    <w:lsdException w:name="Dark List Accent 3" w:semiHidden="0" w:uiPriority="70" w:unhideWhenUsed="0"/>
-    <w:lsdException w:name="Colorful Shading Accent 3" w:semiHidden="0" w:uiPriority="71" w:unhideWhenUsed="0"/>
-    <w:lsdException w:name="Colorful List Accent 3" w:semiHidden="0" w:uiPriority="72" w:unhideWhenUsed="0"/>
-    <w:lsdException w:name="Colorful Grid Accent 3" w:semiHidden="0" w:uiPriority="73" w:unhideWhenUsed="0"/>
-    <w:lsdException w:name="Light Shading Accent 4" w:semiHidden="0" w:uiPriority="60" w:unhideWhenUsed="0"/>
-    <w:lsdException w:name="Light List Accent 4" w:semiHidden="0" w:uiPriority="61" w:unhideWhenUsed="0"/>
-    <w:lsdException w:name="Light Grid Accent 4" w:semiHidden="0" w:uiPriority="62" w:unhideWhenUsed="0"/>
-    <w:lsdException w:name="Medium Shading 1 Accent 4" w:semiHidden="0" w:uiPriority="63" w:unhideWhenUsed="0"/>
-    <w:lsdException w:name="Medium Shading 2 Accent 4" w:semiHidden="0" w:uiPriority="64" w:unhideWhenUsed="0"/>
-    <w:lsdException w:name="Medium List 1 Accent 4" w:semiHidden="0" w:uiPriority="65" w:unhideWhenUsed="0"/>
-    <w:lsdException w:name="Medium List 2 Accent 4" w:semiHidden="0" w:uiPriority="66" w:unhideWhenUsed="0"/>
-    <w:lsdException w:name="Medium Grid 1 Accent 4" w:semiHidden="0" w:uiPriority="67" w:unhideWhenUsed="0"/>
-    <w:lsdException w:name="Medium Grid 2 Accent 4" w:semiHidden="0" w:uiPriority="68" w:unhideWhenUsed="0"/>
-    <w:lsdException w:name="Medium Grid 3 Accent 4" w:semiHidden="0" w:uiPriority="69" w:unhideWhenUsed="0"/>
-    <w:lsdException w:name="Dark List Accent 4" w:semiHidden="0" w:uiPriority="70" w:unhideWhenUsed="0"/>
-    <w:lsdException w:name="Colorful Shading Accent 4" w:semiHidden="0" w:uiPriority="71" w:unhideWhenUsed="0"/>
-    <w:lsdException w:name="Colorful List Accent 4" w:semiHidden="0" w:uiPriority="72" w:unhideWhenUsed="0"/>
-    <w:lsdException w:name="Colorful Grid Accent 4" w:semiHidden="0" w:uiPriority="73" w:unhideWhenUsed="0"/>
-    <w:lsdException w:name="Light Shading Accent 5" w:semiHidden="0" w:uiPriority="60" w:unhideWhenUsed="0"/>
-    <w:lsdException w:name="Light List Accent 5" w:semiHidden="0" w:uiPriority="61" w:unhideWhenUsed="0"/>
-    <w:lsdException w:name="Light Grid Accent 5" w:semiHidden="0" w:uiPriority="62" w:unhideWhenUsed="0"/>
-    <w:lsdException w:name="Medium Shading 1 Accent 5" w:semiHidden="0" w:uiPriority="63" w:unhideWhenUsed="0"/>
-    <w:lsdException w:name="Medium Shading 2 Accent 5" w:semiHidden="0" w:uiPriority="64" w:unhideWhenUsed="0"/>
-    <w:lsdException w:name="Medium List 1 Accent 5" w:semiHidden="0" w:uiPriority="65" w:unhideWhenUsed="0"/>
-    <w:lsdException w:name="Medium List 2 Accent 5" w:semiHidden="0" w:uiPriority="66" w:unhideWhenUsed="0"/>
-    <w:lsdException w:name="Medium Grid 1 Accent 5" w:semiHidden="0" w:uiPriority="67" w:unhideWhenUsed="0"/>
-    <w:lsdException w:name="Medium Grid 2 Accent 5" w:semiHidden="0" w:uiPriority="68" w:unhideWhenUsed="0"/>
-    <w:lsdException w:name="Medium Grid 3 Accent 5" w:semiHidden="0" w:uiPriority="69" w:unhideWhenUsed="0"/>
-    <w:lsdException w:name="Dark List Accent 5" w:semiHidden="0" w:uiPriority="70" w:unhideWhenUsed="0"/>
-    <w:lsdException w:name="Colorful Shading Accent 5" w:semiHidden="0" w:uiPriority="71" w:unhideWhenUsed="0"/>
-    <w:lsdException w:name="Colorful List Accent 5" w:semiHidden="0" w:uiPriority="72" w:unhideWhenUsed="0"/>
-    <w:lsdException w:name="Colorful Grid Accent 5" w:semiHidden="0" w:uiPriority="73" w:unhideWhenUsed="0"/>
-    <w:lsdException w:name="Light Shading Accent 6" w:semiHidden="0" w:uiPriority="60" w:unhideWhenUsed="0"/>
-    <w:lsdException w:name="Light List Accent 6" w:semiHidden="0" w:uiPriority="61" w:unhideWhenUsed="0"/>
-    <w:lsdException w:name="Light Grid Accent 6" w:semiHidden="0" w:uiPriority="62" w:unhideWhenUsed="0"/>
-    <w:lsdException w:name="Medium Shading 1 Accent 6" w:semiHidden="0" w:uiPriority="63" w:unhideWhenUsed="0"/>
-    <w:lsdException w:name="Medium Shading 2 Accent 6" w:semiHidden="0" w:uiPriority="64" w:unhideWhenUsed="0"/>
-    <w:lsdException w:name="Medium List 1 Accent 6" w:semiHidden="0" w:uiPriority="65" w:unhideWhenUsed="0"/>
-    <w:lsdException w:name="Medium List 2 Accent 6" w:semiHidden="0" w:uiPriority="66" w:unhideWhenUsed="0"/>
-    <w:lsdException w:name="Medium Grid 1 Accent 6" w:semiHidden="0" w:uiPriority="67" w:unhideWhenUsed="0"/>
-    <w:lsdException w:name="Medium Grid 2 Accent 6" w:semiHidden="0" w:uiPriority="68" w:unhideWhenUsed="0"/>
-    <w:lsdException w:name="Medium Grid 3 Accent 6" w:semiHidden="0" w:uiPriority="69" w:unhideWhenUsed="0"/>
-    <w:lsdException w:name="Dark List Accent 6" w:semiHidden="0" w:uiPriority="70" w:unhideWhenUsed="0"/>
-    <w:lsdException w:name="Colorful Shading Accent 6" w:semiHidden="0" w:uiPriority="71" w:unhideWhenUsed="0"/>
-    <w:lsdException w:name="Colorful List Accent 6" w:semiHidden="0" w:uiPriority="72" w:unhideWhenUsed="0"/>
-    <w:lsdException w:name="Colorful Grid Accent 6" w:semiHidden="0" w:uiPriority="73" w:unhideWhenUsed="0"/>
-    <w:lsdException w:name="Subtle Emphasis" w:semiHidden="0" w:uiPriority="19" w:unhideWhenUsed="0" w:qFormat="1"/>
-    <w:lsdException w:name="Intense Emphasis" w:semiHidden="0" w:uiPriority="21" w:unhideWhenUsed="0" w:qFormat="1"/>
-    <w:lsdException w:name="Subtle Reference" w:semiHidden="0" w:uiPriority="31" w:unhideWhenUsed="0" w:qFormat="1"/>
-    <w:lsdException w:name="Intense Reference" w:semiHidden="0" w:uiPriority="32" w:unhideWhenUsed="0" w:qFormat="1"/>
-    <w:lsdException w:name="Book Title" w:semiHidden="0" w:uiPriority="33" w:unhideWhenUsed="0" w:qFormat="1"/>
-    <w:lsdException w:name="Bibliography" w:uiPriority="37"/>
+  <w:latentStyles w:defLockedState="0" w:defUIPriority="99" w:defSemiHidden="0" w:defUnhideWhenUsed="0" w:defQFormat="0" w:count="267">
+    <w:lsdException w:name="Normal" w:locked="1" w:uiPriority="0" w:qFormat="1"/>
+    <w:lsdException w:name="heading 1" w:locked="1" w:uiPriority="0" w:qFormat="1"/>
+    <w:lsdException w:name="heading 2" w:locked="1" w:uiPriority="0" w:qFormat="1"/>
+    <w:lsdException w:name="heading 3" w:locked="1" w:uiPriority="0" w:qFormat="1"/>
+    <w:lsdException w:name="heading 4" w:locked="1" w:uiPriority="0" w:qFormat="1"/>
+    <w:lsdException w:name="heading 5" w:locked="1" w:uiPriority="0" w:qFormat="1"/>
+    <w:lsdException w:name="heading 6" w:locked="1" w:uiPriority="0" w:qFormat="1"/>
+    <w:lsdException w:name="heading 7" w:locked="1" w:uiPriority="0" w:qFormat="1"/>
+    <w:lsdException w:name="heading 8" w:locked="1" w:uiPriority="0" w:qFormat="1"/>
+    <w:lsdException w:name="heading 9" w:locked="1" w:uiPriority="0" w:qFormat="1"/>
+    <w:lsdException w:name="index 1" w:semiHidden="1" w:unhideWhenUsed="1"/>
+    <w:lsdException w:name="index 2" w:semiHidden="1" w:unhideWhenUsed="1"/>
+    <w:lsdException w:name="index 3" w:semiHidden="1" w:unhideWhenUsed="1"/>
+    <w:lsdException w:name="index 4" w:semiHidden="1" w:unhideWhenUsed="1"/>
+    <w:lsdException w:name="index 5" w:semiHidden="1" w:unhideWhenUsed="1"/>
+    <w:lsdException w:name="index 6" w:semiHidden="1" w:unhideWhenUsed="1"/>
+    <w:lsdException w:name="index 7" w:semiHidden="1" w:unhideWhenUsed="1"/>
+    <w:lsdException w:name="index 8" w:semiHidden="1" w:unhideWhenUsed="1"/>
+    <w:lsdException w:name="index 9" w:semiHidden="1" w:unhideWhenUsed="1"/>
+    <w:lsdException w:name="toc 1" w:locked="1" w:uiPriority="0"/>
+    <w:lsdException w:name="toc 2" w:locked="1" w:uiPriority="0"/>
+    <w:lsdException w:name="toc 3" w:locked="1" w:uiPriority="0"/>
+    <w:lsdException w:name="toc 4" w:locked="1" w:uiPriority="0"/>
+    <w:lsdException w:name="toc 5" w:locked="1" w:uiPriority="0"/>
+    <w:lsdException w:name="toc 6" w:locked="1" w:uiPriority="0"/>
+    <w:lsdException w:name="toc 7" w:locked="1" w:uiPriority="0"/>
+    <w:lsdException w:name="toc 8" w:locked="1" w:uiPriority="0"/>
+    <w:lsdException w:name="toc 9" w:locked="1" w:uiPriority="0"/>
+    <w:lsdException w:name="Normal Indent" w:semiHidden="1" w:unhideWhenUsed="1"/>
+    <w:lsdException w:name="footnote text" w:semiHidden="1" w:unhideWhenUsed="1"/>
+    <w:lsdException w:name="annotation text" w:semiHidden="1" w:unhideWhenUsed="1"/>
+    <w:lsdException w:name="header" w:semiHidden="1" w:unhideWhenUsed="1"/>
+    <w:lsdException w:name="footer" w:semiHidden="1" w:unhideWhenUsed="1"/>
+    <w:lsdException w:name="index heading" w:semiHidden="1" w:unhideWhenUsed="1"/>
+    <w:lsdException w:name="caption" w:locked="1" w:uiPriority="0" w:qFormat="1"/>
+    <w:lsdException w:name="table of figures" w:semiHidden="1" w:unhideWhenUsed="1"/>
+    <w:lsdException w:name="envelope address" w:semiHidden="1" w:unhideWhenUsed="1"/>
+    <w:lsdException w:name="envelope return" w:semiHidden="1" w:unhideWhenUsed="1"/>
+    <w:lsdException w:name="footnote reference" w:semiHidden="1" w:unhideWhenUsed="1"/>
+    <w:lsdException w:name="annotation reference" w:semiHidden="1" w:unhideWhenUsed="1"/>
+    <w:lsdException w:name="line number" w:semiHidden="1" w:unhideWhenUsed="1"/>
+    <w:lsdException w:name="page number" w:semiHidden="1" w:unhideWhenUsed="1"/>
+    <w:lsdException w:name="endnote reference" w:semiHidden="1" w:unhideWhenUsed="1"/>
+    <w:lsdException w:name="endnote text" w:semiHidden="1" w:unhideWhenUsed="1"/>
+    <w:lsdException w:name="table of authorities" w:semiHidden="1" w:unhideWhenUsed="1"/>
+    <w:lsdException w:name="macro" w:semiHidden="1" w:unhideWhenUsed="1"/>
+    <w:lsdException w:name="toa heading" w:semiHidden="1" w:unhideWhenUsed="1"/>
+    <w:lsdException w:name="List" w:semiHidden="1" w:unhideWhenUsed="1"/>
+    <w:lsdException w:name="List Bullet" w:semiHidden="1" w:unhideWhenUsed="1"/>
+    <w:lsdException w:name="List Number" w:semiHidden="1" w:unhideWhenUsed="1"/>
+    <w:lsdException w:name="List 2" w:semiHidden="1" w:unhideWhenUsed="1"/>
+    <w:lsdException w:name="List 3" w:semiHidden="1" w:unhideWhenUsed="1"/>
+    <w:lsdException w:name="List 4" w:semiHidden="1" w:unhideWhenUsed="1"/>
+    <w:lsdException w:name="List 5" w:semiHidden="1" w:unhideWhenUsed="1"/>
+    <w:lsdException w:name="List Bullet 2" w:semiHidden="1" w:unhideWhenUsed="1"/>
+    <w:lsdException w:name="List Bullet 3" w:semiHidden="1" w:unhideWhenUsed="1"/>
+    <w:lsdException w:name="List Bullet 4" w:semiHidden="1" w:unhideWhenUsed="1"/>
+    <w:lsdException w:name="List Bullet 5" w:semiHidden="1" w:unhideWhenUsed="1"/>
+    <w:lsdException w:name="List Number 2" w:semiHidden="1" w:unhideWhenUsed="1"/>
+    <w:lsdException w:name="List Number 3" w:semiHidden="1" w:unhideWhenUsed="1"/>
+    <w:lsdException w:name="List Number 4" w:semiHidden="1" w:unhideWhenUsed="1"/>
+    <w:lsdException w:name="List Number 5" w:semiHidden="1" w:unhideWhenUsed="1"/>
+    <w:lsdException w:name="Title" w:locked="1" w:uiPriority="0" w:qFormat="1"/>
+    <w:lsdException w:name="Closing" w:semiHidden="1" w:unhideWhenUsed="1"/>
+    <w:lsdException w:name="Signature" w:semiHidden="1" w:unhideWhenUsed="1"/>
+    <w:lsdException w:name="Default Paragraph Font" w:locked="1" w:uiPriority="0"/>
+    <w:lsdException w:name="Body Text" w:semiHidden="1" w:unhideWhenUsed="1"/>
+    <w:lsdException w:name="Body Text Indent" w:semiHidden="1" w:unhideWhenUsed="1"/>
+    <w:lsdException w:name="List Continue" w:semiHidden="1" w:unhideWhenUsed="1"/>
+    <w:lsdException w:name="List Continue 2" w:semiHidden="1" w:unhideWhenUsed="1"/>
+    <w:lsdException w:name="List Continue 3" w:semiHidden="1" w:unhideWhenUsed="1"/>
+    <w:lsdException w:name="List Continue 4" w:semiHidden="1" w:unhideWhenUsed="1"/>
+    <w:lsdException w:name="List Continue 5" w:semiHidden="1" w:unhideWhenUsed="1"/>
+    <w:lsdException w:name="Message Header" w:semiHidden="1" w:unhideWhenUsed="1"/>
+    <w:lsdException w:name="Subtitle" w:locked="1" w:uiPriority="0" w:qFormat="1"/>
+    <w:lsdException w:name="Salutation" w:semiHidden="1" w:unhideWhenUsed="1"/>
+    <w:lsdException w:name="Date" w:semiHidden="1" w:unhideWhenUsed="1"/>
+    <w:lsdException w:name="Body Text First Indent" w:semiHidden="1" w:unhideWhenUsed="1"/>
+    <w:lsdException w:name="Body Text First Indent 2" w:semiHidden="1" w:unhideWhenUsed="1"/>
+    <w:lsdException w:name="Note Heading" w:semiHidden="1" w:unhideWhenUsed="1"/>
+    <w:lsdException w:name="Body Text 2" w:semiHidden="1" w:unhideWhenUsed="1"/>
+    <w:lsdException w:name="Body Text 3" w:semiHidden="1" w:unhideWhenUsed="1"/>
+    <w:lsdException w:name="Body Text Indent 2" w:semiHidden="1" w:unhideWhenUsed="1"/>
+    <w:lsdException w:name="Body Text Indent 3" w:semiHidden="1" w:unhideWhenUsed="1"/>
+    <w:lsdException w:name="Block Text" w:semiHidden="1" w:unhideWhenUsed="1"/>
+    <w:lsdException w:name="Hyperlink" w:semiHidden="1" w:unhideWhenUsed="1"/>
+    <w:lsdException w:name="FollowedHyperlink" w:semiHidden="1" w:unhideWhenUsed="1"/>
+    <w:lsdException w:name="Strong" w:locked="1" w:uiPriority="0" w:qFormat="1"/>
+    <w:lsdException w:name="Emphasis" w:locked="1" w:uiPriority="0" w:qFormat="1"/>
+    <w:lsdException w:name="Document Map" w:semiHidden="1" w:unhideWhenUsed="1"/>
+    <w:lsdException w:name="Plain Text" w:semiHidden="1" w:unhideWhenUsed="1"/>
+    <w:lsdException w:name="E-mail Signature" w:semiHidden="1" w:unhideWhenUsed="1"/>
+    <w:lsdException w:name="HTML Top of Form" w:semiHidden="1" w:unhideWhenUsed="1"/>
+    <w:lsdException w:name="HTML Bottom of Form" w:semiHidden="1" w:unhideWhenUsed="1"/>
+    <w:lsdException w:name="Normal (Web)" w:semiHidden="1" w:unhideWhenUsed="1"/>
+    <w:lsdException w:name="HTML Acronym" w:semiHidden="1" w:unhideWhenUsed="1"/>
+    <w:lsdException w:name="HTML Address" w:semiHidden="1" w:unhideWhenUsed="1"/>
+    <w:lsdException w:name="HTML Cite" w:semiHidden="1" w:unhideWhenUsed="1"/>
+    <w:lsdException w:name="HTML Code" w:semiHidden="1" w:unhideWhenUsed="1"/>
+    <w:lsdException w:name="HTML Definition" w:semiHidden="1" w:unhideWhenUsed="1"/>
+    <w:lsdException w:name="HTML Keyboard" w:semiHidden="1" w:unhideWhenUsed="1"/>
+    <w:lsdException w:name="HTML Preformatted" w:semiHidden="1" w:unhideWhenUsed="1"/>
+    <w:lsdException w:name="HTML Sample" w:semiHidden="1" w:unhideWhenUsed="1"/>
+    <w:lsdException w:name="HTML Typewriter" w:semiHidden="1" w:unhideWhenUsed="1"/>
+    <w:lsdException w:name="HTML Variable" w:semiHidden="1" w:unhideWhenUsed="1"/>
+    <w:lsdException w:name="Normal Table" w:semiHidden="1" w:unhideWhenUsed="1"/>
+    <w:lsdException w:name="annotation subject" w:semiHidden="1" w:unhideWhenUsed="1"/>
+    <w:lsdException w:name="No List" w:semiHidden="1" w:unhideWhenUsed="1"/>
+    <w:lsdException w:name="Outline List 1" w:semiHidden="1" w:unhideWhenUsed="1"/>
+    <w:lsdException w:name="Outline List 2" w:semiHidden="1" w:unhideWhenUsed="1"/>
+    <w:lsdException w:name="Outline List 3" w:semiHidden="1" w:unhideWhenUsed="1"/>
+    <w:lsdException w:name="Table Simple 1" w:semiHidden="1" w:unhideWhenUsed="1"/>
+    <w:lsdException w:name="Table Simple 2" w:semiHidden="1" w:unhideWhenUsed="1"/>
+    <w:lsdException w:name="Table Simple 3" w:semiHidden="1" w:unhideWhenUsed="1"/>
+    <w:lsdException w:name="Table Classic 1" w:semiHidden="1" w:unhideWhenUsed="1"/>
+    <w:lsdException w:name="Table Classic 2" w:semiHidden="1" w:unhideWhenUsed="1"/>
+    <w:lsdException w:name="Table Classic 3" w:semiHidden="1" w:unhideWhenUsed="1"/>
+    <w:lsdException w:name="Table Classic 4" w:semiHidden="1" w:unhideWhenUsed="1"/>
+    <w:lsdException w:name="Table Colorful 1" w:semiHidden="1" w:unhideWhenUsed="1"/>
+    <w:lsdException w:name="Table Colorful 2" w:semiHidden="1" w:unhideWhenUsed="1"/>
+    <w:lsdException w:name="Table Colorful 3" w:semiHidden="1" w:unhideWhenUsed="1"/>
+    <w:lsdException w:name="Table Columns 1" w:semiHidden="1" w:unhideWhenUsed="1"/>
+    <w:lsdException w:name="Table Columns 2" w:semiHidden="1" w:unhideWhenUsed="1"/>
+    <w:lsdException w:name="Table Columns 3" w:semiHidden="1" w:unhideWhenUsed="1"/>
+    <w:lsdException w:name="Table Columns 4" w:semiHidden="1" w:unhideWhenUsed="1"/>
+    <w:lsdException w:name="Table Columns 5" w:semiHidden="1" w:unhideWhenUsed="1"/>
+    <w:lsdException w:name="Table Grid 1" w:semiHidden="1" w:unhideWhenUsed="1"/>
+    <w:lsdException w:name="Table Grid 2" w:semiHidden="1" w:unhideWhenUsed="1"/>
+    <w:lsdException w:name="Table Grid 3" w:semiHidden="1" w:unhideWhenUsed="1"/>
+    <w:lsdException w:name="Table Grid 4" w:semiHidden="1" w:unhideWhenUsed="1"/>
+    <w:lsdException w:name="Table Grid 5" w:semiHidden="1" w:unhideWhenUsed="1"/>
+    <w:lsdException w:name="Table Grid 6" w:semiHidden="1" w:unhideWhenUsed="1"/>
+    <w:lsdException w:name="Table Grid 7" w:semiHidden="1" w:unhideWhenUsed="1"/>
+    <w:lsdException w:name="Table Grid 8" w:semiHidden="1" w:unhideWhenUsed="1"/>
+    <w:lsdException w:name="Table List 1" w:semiHidden="1" w:unhideWhenUsed="1"/>
+    <w:lsdException w:name="Table List 2" w:semiHidden="1" w:unhideWhenUsed="1"/>
+    <w:lsdException w:name="Table List 3" w:semiHidden="1" w:unhideWhenUsed="1"/>
+    <w:lsdException w:name="Table List 4" w:semiHidden="1" w:unhideWhenUsed="1"/>
+    <w:lsdException w:name="Table List 5" w:semiHidden="1" w:unhideWhenUsed="1"/>
+    <w:lsdException w:name="Table List 6" w:semiHidden="1" w:unhideWhenUsed="1"/>
+    <w:lsdException w:name="Table List 7" w:semiHidden="1" w:unhideWhenUsed="1"/>
+    <w:lsdException w:name="Table List 8" w:semiHidden="1" w:unhideWhenUsed="1"/>
+    <w:lsdException w:name="Table 3D effects 1" w:semiHidden="1" w:unhideWhenUsed="1"/>
+    <w:lsdException w:name="Table 3D effects 2" w:semiHidden="1" w:unhideWhenUsed="1"/>
+    <w:lsdException w:name="Table 3D effects 3" w:semiHidden="1" w:unhideWhenUsed="1"/>
+    <w:lsdException w:name="Table Contemporary" w:semiHidden="1" w:unhideWhenUsed="1"/>
+    <w:lsdException w:name="Table Elegant" w:semiHidden="1" w:unhideWhenUsed="1"/>
+    <w:lsdException w:name="Table Professional" w:semiHidden="1" w:unhideWhenUsed="1"/>
+    <w:lsdException w:name="Table Subtle 1" w:semiHidden="1" w:unhideWhenUsed="1"/>
+    <w:lsdException w:name="Table Subtle 2" w:semiHidden="1" w:unhideWhenUsed="1"/>
+    <w:lsdException w:name="Table Web 1" w:semiHidden="1" w:unhideWhenUsed="1"/>
+    <w:lsdException w:name="Table Web 2" w:semiHidden="1" w:unhideWhenUsed="1"/>
+    <w:lsdException w:name="Table Web 3" w:semiHidden="1" w:unhideWhenUsed="1"/>
+    <w:lsdException w:name="Balloon Text" w:semiHidden="1" w:unhideWhenUsed="1"/>
+    <w:lsdException w:name="Table Grid" w:locked="1" w:uiPriority="0"/>
+    <w:lsdException w:name="Table Theme" w:semiHidden="1" w:unhideWhenUsed="1"/>
+    <w:lsdException w:name="Placeholder Text" w:semiHidden="1"/>
+    <w:lsdException w:name="No Spacing" w:uiPriority="1" w:qFormat="1"/>
+    <w:lsdException w:name="Light Shading" w:uiPriority="60"/>
+    <w:lsdException w:name="Light List" w:uiPriority="61"/>
+    <w:lsdException w:name="Light Grid" w:uiPriority="62"/>
+    <w:lsdException w:name="Medium Shading 1" w:uiPriority="63"/>
+    <w:lsdException w:name="Medium Shading 2" w:uiPriority="64"/>
+    <w:lsdException w:name="Medium List 1" w:uiPriority="65"/>
+    <w:lsdException w:name="Medium List 2" w:uiPriority="66"/>
+    <w:lsdException w:name="Medium Grid 1" w:uiPriority="67"/>
+    <w:lsdException w:name="Medium Grid 2" w:uiPriority="68"/>
+    <w:lsdException w:name="Medium Grid 3" w:uiPriority="69"/>
+    <w:lsdException w:name="Dark List" w:uiPriority="70"/>
+    <w:lsdException w:name="Colorful Shading" w:uiPriority="71"/>
+    <w:lsdException w:name="Colorful List" w:uiPriority="72"/>
+    <w:lsdException w:name="Colorful Grid" w:uiPriority="73"/>
+    <w:lsdException w:name="Light Shading Accent 1" w:uiPriority="60"/>
+    <w:lsdException w:name="Light List Accent 1" w:uiPriority="61"/>
+    <w:lsdException w:name="Light Grid Accent 1" w:uiPriority="62"/>
+    <w:lsdException w:name="Medium Shading 1 Accent 1" w:uiPriority="63"/>
+    <w:lsdException w:name="Medium Shading 2 Accent 1" w:uiPriority="64"/>
+    <w:lsdException w:name="Medium List 1 Accent 1" w:uiPriority="65"/>
+    <w:lsdException w:name="Revision" w:semiHidden="1"/>
+    <w:lsdException w:name="List Paragraph" w:uiPriority="34" w:qFormat="1"/>
+    <w:lsdException w:name="Quote" w:uiPriority="29" w:qFormat="1"/>
+    <w:lsdException w:name="Intense Quote" w:uiPriority="30" w:qFormat="1"/>
+    <w:lsdException w:name="Medium List 2 Accent 1" w:uiPriority="66"/>
+    <w:lsdException w:name="Medium Grid 1 Accent 1" w:uiPriority="67"/>
+    <w:lsdException w:name="Medium Grid 2 Accent 1" w:uiPriority="68"/>
+    <w:lsdException w:name="Medium Grid 3 Accent 1" w:uiPriority="69"/>
+    <w:lsdException w:name="Dark List Accent 1" w:uiPriority="70"/>
+    <w:lsdException w:name="Colorful Shading Accent 1" w:uiPriority="71"/>
+    <w:lsdException w:name="Colorful List Accent 1" w:uiPriority="72"/>
+    <w:lsdException w:name="Colorful Grid Accent 1" w:uiPriority="73"/>
+    <w:lsdException w:name="Light Shading Accent 2" w:uiPriority="60"/>
+    <w:lsdException w:name="Light List Accent 2" w:uiPriority="61"/>
+    <w:lsdException w:name="Light Grid Accent 2" w:uiPriority="62"/>
+    <w:lsdException w:name="Medium Shading 1 Accent 2" w:uiPriority="63"/>
+    <w:lsdException w:name="Medium Shading 2 Accent 2" w:uiPriority="64"/>
+    <w:lsdException w:name="Medium List 1 Accent 2" w:uiPriority="65"/>
+    <w:lsdException w:name="Medium List 2 Accent 2" w:uiPriority="66"/>
+    <w:lsdException w:name="Medium Grid 1 Accent 2" w:uiPriority="67"/>
+    <w:lsdException w:name="Medium Grid 2 Accent 2" w:uiPriority="68"/>
+    <w:lsdException w:name="Medium Grid 3 Accent 2" w:uiPriority="69"/>
+    <w:lsdException w:name="Dark List Accent 2" w:uiPriority="70"/>
+    <w:lsdException w:name="Colorful Shading Accent 2" w:uiPriority="71"/>
+    <w:lsdException w:name="Colorful List Accent 2" w:uiPriority="72"/>
+    <w:lsdException w:name="Colorful Grid Accent 2" w:uiPriority="73"/>
+    <w:lsdException w:name="Light Shading Accent 3" w:uiPriority="60"/>
+    <w:lsdException w:name="Light List Accent 3" w:uiPriority="61"/>
+    <w:lsdException w:name="Light Grid Accent 3" w:uiPriority="62"/>
+    <w:lsdException w:name="Medium Shading 1 Accent 3" w:uiPriority="63"/>
+    <w:lsdException w:name="Medium Shading 2 Accent 3" w:uiPriority="64"/>
+    <w:lsdException w:name="Medium List 1 Accent 3" w:uiPriority="65"/>
+    <w:lsdException w:name="Medium List 2 Accent 3" w:uiPriority="66"/>
+    <w:lsdException w:name="Medium Grid 1 Accent 3" w:uiPriority="67"/>
+    <w:lsdException w:name="Medium Grid 2 Accent 3" w:uiPriority="68"/>
+    <w:lsdException w:name="Medium Grid 3 Accent 3" w:uiPriority="69"/>
+    <w:lsdException w:name="Dark List Accent 3" w:uiPriority="70"/>
+    <w:lsdException w:name="Colorful Shading Accent 3" w:uiPriority="71"/>
+    <w:lsdException w:name="Colorful List Accent 3" w:uiPriority="72"/>
+    <w:lsdException w:name="Colorful Grid Accent 3" w:uiPriority="73"/>
+    <w:lsdException w:name="Light Shading Accent 4" w:uiPriority="60"/>
+    <w:lsdException w:name="Light List Accent 4" w:uiPriority="61"/>
+    <w:lsdException w:name="Light Grid Accent 4" w:uiPriority="62"/>
+    <w:lsdException w:name="Medium Shading 1 Accent 4" w:uiPriority="63"/>
+    <w:lsdException w:name="Medium Shading 2 Accent 4" w:uiPriority="64"/>
+    <w:lsdException w:name="Medium List 1 Accent 4" w:uiPriority="65"/>
+    <w:lsdException w:name="Medium List 2 Accent 4" w:uiPriority="66"/>
+    <w:lsdException w:name="Medium Grid 1 Accent 4" w:uiPriority="67"/>
+    <w:lsdException w:name="Medium Grid 2 Accent 4" w:uiPriority="68"/>
+    <w:lsdException w:name="Medium Grid 3 Accent 4" w:uiPriority="69"/>
+    <w:lsdException w:name="Dark List Accent 4" w:uiPriority="70"/>
+    <w:lsdException w:name="Colorful Shading Accent 4" w:uiPriority="71"/>
+    <w:lsdException w:name="Colorful List Accent 4" w:uiPriority="72"/>
+    <w:lsdException w:name="Colorful Grid Accent 4" w:uiPriority="73"/>
+    <w:lsdException w:name="Light Shading Accent 5" w:uiPriority="60"/>
+    <w:lsdException w:name="Light List Accent 5" w:uiPriority="61"/>
+    <w:lsdException w:name="Light Grid Accent 5" w:uiPriority="62"/>
+    <w:lsdException w:name="Medium Shading 1 Accent 5" w:uiPriority="63"/>
+    <w:lsdException w:name="Medium Shading 2 Accent 5" w:uiPriority="64"/>
+    <w:lsdException w:name="Medium List 1 Accent 5" w:uiPriority="65"/>
+    <w:lsdException w:name="Medium List 2 Accent 5" w:uiPriority="66"/>
+    <w:lsdException w:name="Medium Grid 1 Accent 5" w:uiPriority="67"/>
+    <w:lsdException w:name="Medium Grid 2 Accent 5" w:uiPriority="68"/>
+    <w:lsdException w:name="Medium Grid 3 Accent 5" w:uiPriority="69"/>
+    <w:lsdException w:name="Dark List Accent 5" w:uiPriority="70"/>
+    <w:lsdException w:name="Colorful Shading Accent 5" w:uiPriority="71"/>
+    <w:lsdException w:name="Colorful List Accent 5" w:uiPriority="72"/>
+    <w:lsdException w:name="Colorful Grid Accent 5" w:uiPriority="73"/>
+    <w:lsdException w:name="Light Shading Accent 6" w:uiPriority="60"/>
+    <w:lsdException w:name="Light List Accent 6" w:uiPriority="61"/>
+    <w:lsdException w:name="Light Grid Accent 6" w:uiPriority="62"/>
+    <w:lsdException w:name="Medium Shading 1 Accent 6" w:uiPriority="63"/>
+    <w:lsdException w:name="Medium Shading 2 Accent 6" w:uiPriority="64"/>
+    <w:lsdException w:name="Medium List 1 Accent 6" w:uiPriority="65"/>
+    <w:lsdException w:name="Medium List 2 Accent 6" w:uiPriority="66"/>
+    <w:lsdException w:name="Medium Grid 1 Accent 6" w:uiPriority="67"/>
+    <w:lsdException w:name="Medium Grid 2 Accent 6" w:uiPriority="68"/>
+    <w:lsdException w:name="Medium Grid 3 Accent 6" w:uiPriority="69"/>
+    <w:lsdException w:name="Dark List Accent 6" w:uiPriority="70"/>
+    <w:lsdException w:name="Colorful Shading Accent 6" w:uiPriority="71"/>
+    <w:lsdException w:name="Colorful List Accent 6" w:uiPriority="72"/>
+    <w:lsdException w:name="Colorful Grid Accent 6" w:uiPriority="73"/>
+    <w:lsdException w:name="Subtle Emphasis" w:uiPriority="19" w:qFormat="1"/>
+    <w:lsdException w:name="Intense Emphasis" w:uiPriority="21" w:qFormat="1"/>
+    <w:lsdException w:name="Subtle Reference" w:uiPriority="31" w:qFormat="1"/>
+    <w:lsdException w:name="Intense Reference" w:uiPriority="32" w:qFormat="1"/>
+    <w:lsdException w:name="Book Title" w:uiPriority="33" w:qFormat="1"/>
+    <w:lsdException w:name="Bibliography" w:semiHidden="1" w:uiPriority="37" w:unhideWhenUsed="1"/>
     <w:lsdException w:name="TOC Heading" w:uiPriority="39" w:qFormat="1"/>
   </w:latentStyles>
   <w:style w:type="paragraph" w:default="1" w:styleId="Normal">
     <w:name w:val="Normal"/>
     <w:qFormat/>
     <w:rsid w:val="002F7E74"/>
+    <w:pPr>
+      <w:spacing w:before="200" w:after="200" w:line="276" w:lineRule="auto"/>
+    </w:pPr>
     <w:rPr>
       <w:sz w:val="20"/>
       <w:szCs w:val="20"/>
@@ -471,17 +557,17 @@
     <w:basedOn w:val="Normal"/>
     <w:next w:val="Normal"/>
     <w:link w:val="Heading1Char"/>
-    <w:uiPriority w:val="9"/>
+    <w:uiPriority w:val="99"/>
     <w:qFormat/>
     <w:rsid w:val="002F7E74"/>
     <w:pPr>
       <w:pBdr>
-        <w:top w:val="single" w:sz="24" w:space="0" w:color="4F81BD" w:themeColor="accent1"/>
-        <w:left w:val="single" w:sz="24" w:space="0" w:color="4F81BD" w:themeColor="accent1"/>
-        <w:bottom w:val="single" w:sz="24" w:space="0" w:color="4F81BD" w:themeColor="accent1"/>
-        <w:right w:val="single" w:sz="24" w:space="0" w:color="4F81BD" w:themeColor="accent1"/>
+        <w:top w:val="single" w:sz="24" w:space="0" w:color="4F81BD"/>
+        <w:left w:val="single" w:sz="24" w:space="0" w:color="4F81BD"/>
+        <w:bottom w:val="single" w:sz="24" w:space="0" w:color="4F81BD"/>
+        <w:right w:val="single" w:sz="24" w:space="0" w:color="4F81BD"/>
       </w:pBdr>
-      <w:shd w:val="clear" w:color="auto" w:fill="4F81BD" w:themeFill="accent1"/>
+      <w:shd w:val="clear" w:color="auto" w:fill="4F81BD"/>
       <w:spacing w:after="0"/>
       <w:outlineLvl w:val="0"/>
     </w:pPr>
@@ -489,7 +575,7 @@
       <w:b/>
       <w:bCs/>
       <w:caps/>
-      <w:color w:val="FFFFFF" w:themeColor="background1"/>
+      <w:color w:val="FFFFFF"/>
       <w:spacing w:val="15"/>
       <w:sz w:val="22"/>
       <w:szCs w:val="22"/>
@@ -500,18 +586,17 @@
     <w:basedOn w:val="Normal"/>
     <w:next w:val="Normal"/>
     <w:link w:val="Heading2Char"/>
-    <w:uiPriority w:val="9"/>
-    <w:unhideWhenUsed/>
+    <w:uiPriority w:val="99"/>
     <w:qFormat/>
     <w:rsid w:val="002F7E74"/>
     <w:pPr>
       <w:pBdr>
-        <w:top w:val="single" w:sz="24" w:space="0" w:color="DBE5F1" w:themeColor="accent1" w:themeTint="33"/>
-        <w:left w:val="single" w:sz="24" w:space="0" w:color="DBE5F1" w:themeColor="accent1" w:themeTint="33"/>
-        <w:bottom w:val="single" w:sz="24" w:space="0" w:color="DBE5F1" w:themeColor="accent1" w:themeTint="33"/>
-        <w:right w:val="single" w:sz="24" w:space="0" w:color="DBE5F1" w:themeColor="accent1" w:themeTint="33"/>
+        <w:top w:val="single" w:sz="24" w:space="0" w:color="DBE5F1"/>
+        <w:left w:val="single" w:sz="24" w:space="0" w:color="DBE5F1"/>
+        <w:bottom w:val="single" w:sz="24" w:space="0" w:color="DBE5F1"/>
+        <w:right w:val="single" w:sz="24" w:space="0" w:color="DBE5F1"/>
       </w:pBdr>
-      <w:shd w:val="clear" w:color="auto" w:fill="DBE5F1" w:themeFill="accent1" w:themeFillTint="33"/>
+      <w:shd w:val="clear" w:color="auto" w:fill="DBE5F1"/>
       <w:spacing w:after="0"/>
       <w:outlineLvl w:val="1"/>
     </w:pPr>
@@ -527,21 +612,20 @@
     <w:basedOn w:val="Normal"/>
     <w:next w:val="Normal"/>
     <w:link w:val="Heading3Char"/>
-    <w:uiPriority w:val="9"/>
-    <w:unhideWhenUsed/>
+    <w:uiPriority w:val="99"/>
     <w:qFormat/>
     <w:rsid w:val="002F7E74"/>
     <w:pPr>
       <w:pBdr>
-        <w:top w:val="single" w:sz="6" w:space="2" w:color="4F81BD" w:themeColor="accent1"/>
-        <w:left w:val="single" w:sz="6" w:space="2" w:color="4F81BD" w:themeColor="accent1"/>
+        <w:top w:val="single" w:sz="6" w:space="2" w:color="4F81BD"/>
+        <w:left w:val="single" w:sz="6" w:space="2" w:color="4F81BD"/>
       </w:pBdr>
       <w:spacing w:before="300" w:after="0"/>
       <w:outlineLvl w:val="2"/>
     </w:pPr>
     <w:rPr>
       <w:caps/>
-      <w:color w:val="243F60" w:themeColor="accent1" w:themeShade="7F"/>
+      <w:color w:val="243F60"/>
       <w:spacing w:val="15"/>
       <w:sz w:val="22"/>
       <w:szCs w:val="22"/>
@@ -552,21 +636,20 @@
     <w:basedOn w:val="Normal"/>
     <w:next w:val="Normal"/>
     <w:link w:val="Heading4Char"/>
-    <w:uiPriority w:val="9"/>
-    <w:unhideWhenUsed/>
+    <w:uiPriority w:val="99"/>
     <w:qFormat/>
     <w:rsid w:val="002F7E74"/>
     <w:pPr>
       <w:pBdr>
-        <w:top w:val="dotted" w:sz="6" w:space="2" w:color="4F81BD" w:themeColor="accent1"/>
-        <w:left w:val="dotted" w:sz="6" w:space="2" w:color="4F81BD" w:themeColor="accent1"/>
+        <w:top w:val="dotted" w:sz="6" w:space="2" w:color="4F81BD"/>
+        <w:left w:val="dotted" w:sz="6" w:space="2" w:color="4F81BD"/>
       </w:pBdr>
       <w:spacing w:before="300" w:after="0"/>
       <w:outlineLvl w:val="3"/>
     </w:pPr>
     <w:rPr>
       <w:caps/>
-      <w:color w:val="365F91" w:themeColor="accent1" w:themeShade="BF"/>
+      <w:color w:val="365F91"/>
       <w:spacing w:val="10"/>
       <w:sz w:val="22"/>
       <w:szCs w:val="22"/>
@@ -577,21 +660,19 @@
     <w:basedOn w:val="Normal"/>
     <w:next w:val="Normal"/>
     <w:link w:val="Heading5Char"/>
-    <w:uiPriority w:val="9"/>
-    <w:semiHidden/>
-    <w:unhideWhenUsed/>
+    <w:uiPriority w:val="99"/>
     <w:qFormat/>
     <w:rsid w:val="002F7E74"/>
     <w:pPr>
       <w:pBdr>
-        <w:bottom w:val="single" w:sz="6" w:space="1" w:color="4F81BD" w:themeColor="accent1"/>
+        <w:bottom w:val="single" w:sz="6" w:space="1" w:color="4F81BD"/>
       </w:pBdr>
       <w:spacing w:before="300" w:after="0"/>
       <w:outlineLvl w:val="4"/>
     </w:pPr>
     <w:rPr>
       <w:caps/>
-      <w:color w:val="365F91" w:themeColor="accent1" w:themeShade="BF"/>
+      <w:color w:val="365F91"/>
       <w:spacing w:val="10"/>
       <w:sz w:val="22"/>
       <w:szCs w:val="22"/>
@@ -602,21 +683,19 @@
     <w:basedOn w:val="Normal"/>
     <w:next w:val="Normal"/>
     <w:link w:val="Heading6Char"/>
-    <w:uiPriority w:val="9"/>
-    <w:semiHidden/>
-    <w:unhideWhenUsed/>
+    <w:uiPriority w:val="99"/>
     <w:qFormat/>
     <w:rsid w:val="002F7E74"/>
     <w:pPr>
       <w:pBdr>
-        <w:bottom w:val="dotted" w:sz="6" w:space="1" w:color="4F81BD" w:themeColor="accent1"/>
+        <w:bottom w:val="dotted" w:sz="6" w:space="1" w:color="4F81BD"/>
       </w:pBdr>
       <w:spacing w:before="300" w:after="0"/>
       <w:outlineLvl w:val="5"/>
     </w:pPr>
     <w:rPr>
       <w:caps/>
-      <w:color w:val="365F91" w:themeColor="accent1" w:themeShade="BF"/>
+      <w:color w:val="365F91"/>
       <w:spacing w:val="10"/>
       <w:sz w:val="22"/>
       <w:szCs w:val="22"/>
@@ -627,9 +706,7 @@
     <w:basedOn w:val="Normal"/>
     <w:next w:val="Normal"/>
     <w:link w:val="Heading7Char"/>
-    <w:uiPriority w:val="9"/>
-    <w:semiHidden/>
-    <w:unhideWhenUsed/>
+    <w:uiPriority w:val="99"/>
     <w:qFormat/>
     <w:rsid w:val="002F7E74"/>
     <w:pPr>
@@ -638,7 +715,7 @@
     </w:pPr>
     <w:rPr>
       <w:caps/>
-      <w:color w:val="365F91" w:themeColor="accent1" w:themeShade="BF"/>
+      <w:color w:val="365F91"/>
       <w:spacing w:val="10"/>
       <w:sz w:val="22"/>
       <w:szCs w:val="22"/>
@@ -649,9 +726,7 @@
     <w:basedOn w:val="Normal"/>
     <w:next w:val="Normal"/>
     <w:link w:val="Heading8Char"/>
-    <w:uiPriority w:val="9"/>
-    <w:semiHidden/>
-    <w:unhideWhenUsed/>
+    <w:uiPriority w:val="99"/>
     <w:qFormat/>
     <w:rsid w:val="002F7E74"/>
     <w:pPr>
@@ -670,9 +745,7 @@
     <w:basedOn w:val="Normal"/>
     <w:next w:val="Normal"/>
     <w:link w:val="Heading9Char"/>
-    <w:uiPriority w:val="9"/>
-    <w:semiHidden/>
-    <w:unhideWhenUsed/>
+    <w:uiPriority w:val="99"/>
     <w:qFormat/>
     <w:rsid w:val="002F7E74"/>
     <w:pPr>
@@ -689,9 +762,8 @@
   </w:style>
   <w:style w:type="character" w:default="1" w:styleId="DefaultParagraphFont">
     <w:name w:val="Default Paragraph Font"/>
-    <w:uiPriority w:val="1"/>
+    <w:uiPriority w:val="99"/>
     <w:semiHidden/>
-    <w:unhideWhenUsed/>
   </w:style>
   <w:style w:type="table" w:default="1" w:styleId="TableNormal">
     <w:name w:val="Normal Table"/>
@@ -719,38 +791,44 @@
     <w:name w:val="Heading 1 Char"/>
     <w:basedOn w:val="DefaultParagraphFont"/>
     <w:link w:val="Heading1"/>
-    <w:uiPriority w:val="9"/>
-    <w:rsid w:val="002F7E74"/>
-    <w:rPr>
+    <w:uiPriority w:val="99"/>
+    <w:locked/>
+    <w:rsid w:val="002F7E74"/>
+    <w:rPr>
+      <w:rFonts w:cs="Times New Roman"/>
       <w:b/>
       <w:bCs/>
       <w:caps/>
-      <w:color w:val="FFFFFF" w:themeColor="background1"/>
+      <w:color w:val="FFFFFF"/>
       <w:spacing w:val="15"/>
-      <w:shd w:val="clear" w:color="auto" w:fill="4F81BD" w:themeFill="accent1"/>
+      <w:shd w:val="clear" w:color="auto" w:fill="4F81BD"/>
     </w:rPr>
   </w:style>
   <w:style w:type="character" w:customStyle="1" w:styleId="Heading2Char">
     <w:name w:val="Heading 2 Char"/>
     <w:basedOn w:val="DefaultParagraphFont"/>
     <w:link w:val="Heading2"/>
-    <w:uiPriority w:val="9"/>
-    <w:rsid w:val="002F7E74"/>
-    <w:rPr>
+    <w:uiPriority w:val="99"/>
+    <w:locked/>
+    <w:rsid w:val="002F7E74"/>
+    <w:rPr>
+      <w:rFonts w:cs="Times New Roman"/>
       <w:caps/>
       <w:spacing w:val="15"/>
-      <w:shd w:val="clear" w:color="auto" w:fill="DBE5F1" w:themeFill="accent1" w:themeFillTint="33"/>
+      <w:shd w:val="clear" w:color="auto" w:fill="DBE5F1"/>
     </w:rPr>
   </w:style>
   <w:style w:type="character" w:customStyle="1" w:styleId="Heading3Char">
     <w:name w:val="Heading 3 Char"/>
     <w:basedOn w:val="DefaultParagraphFont"/>
     <w:link w:val="Heading3"/>
-    <w:uiPriority w:val="9"/>
-    <w:rsid w:val="002F7E74"/>
-    <w:rPr>
-      <w:caps/>
-      <w:color w:val="243F60" w:themeColor="accent1" w:themeShade="7F"/>
+    <w:uiPriority w:val="99"/>
+    <w:locked/>
+    <w:rsid w:val="002F7E74"/>
+    <w:rPr>
+      <w:rFonts w:cs="Times New Roman"/>
+      <w:caps/>
+      <w:color w:val="243F60"/>
       <w:spacing w:val="15"/>
     </w:rPr>
   </w:style>
@@ -758,11 +836,13 @@
     <w:name w:val="Heading 4 Char"/>
     <w:basedOn w:val="DefaultParagraphFont"/>
     <w:link w:val="Heading4"/>
-    <w:uiPriority w:val="9"/>
-    <w:rsid w:val="002F7E74"/>
-    <w:rPr>
-      <w:caps/>
-      <w:color w:val="365F91" w:themeColor="accent1" w:themeShade="BF"/>
+    <w:uiPriority w:val="99"/>
+    <w:locked/>
+    <w:rsid w:val="002F7E74"/>
+    <w:rPr>
+      <w:rFonts w:cs="Times New Roman"/>
+      <w:caps/>
+      <w:color w:val="365F91"/>
       <w:spacing w:val="10"/>
     </w:rPr>
   </w:style>
@@ -770,12 +850,14 @@
     <w:name w:val="Heading 5 Char"/>
     <w:basedOn w:val="DefaultParagraphFont"/>
     <w:link w:val="Heading5"/>
-    <w:uiPriority w:val="9"/>
+    <w:uiPriority w:val="99"/>
     <w:semiHidden/>
-    <w:rsid w:val="002F7E74"/>
-    <w:rPr>
-      <w:caps/>
-      <w:color w:val="365F91" w:themeColor="accent1" w:themeShade="BF"/>
+    <w:locked/>
+    <w:rsid w:val="002F7E74"/>
+    <w:rPr>
+      <w:rFonts w:cs="Times New Roman"/>
+      <w:caps/>
+      <w:color w:val="365F91"/>
       <w:spacing w:val="10"/>
     </w:rPr>
   </w:style>
@@ -783,12 +865,14 @@
     <w:name w:val="Heading 6 Char"/>
     <w:basedOn w:val="DefaultParagraphFont"/>
     <w:link w:val="Heading6"/>
-    <w:uiPriority w:val="9"/>
+    <w:uiPriority w:val="99"/>
     <w:semiHidden/>
-    <w:rsid w:val="002F7E74"/>
-    <w:rPr>
-      <w:caps/>
-      <w:color w:val="365F91" w:themeColor="accent1" w:themeShade="BF"/>
+    <w:locked/>
+    <w:rsid w:val="002F7E74"/>
+    <w:rPr>
+      <w:rFonts w:cs="Times New Roman"/>
+      <w:caps/>
+      <w:color w:val="365F91"/>
       <w:spacing w:val="10"/>
     </w:rPr>
   </w:style>
@@ -796,12 +880,14 @@
     <w:name w:val="Heading 7 Char"/>
     <w:basedOn w:val="DefaultParagraphFont"/>
     <w:link w:val="Heading7"/>
-    <w:uiPriority w:val="9"/>
+    <w:uiPriority w:val="99"/>
     <w:semiHidden/>
-    <w:rsid w:val="002F7E74"/>
-    <w:rPr>
-      <w:caps/>
-      <w:color w:val="365F91" w:themeColor="accent1" w:themeShade="BF"/>
+    <w:locked/>
+    <w:rsid w:val="002F7E74"/>
+    <w:rPr>
+      <w:rFonts w:cs="Times New Roman"/>
+      <w:caps/>
+      <w:color w:val="365F91"/>
       <w:spacing w:val="10"/>
     </w:rPr>
   </w:style>
@@ -809,10 +895,12 @@
     <w:name w:val="Heading 8 Char"/>
     <w:basedOn w:val="DefaultParagraphFont"/>
     <w:link w:val="Heading8"/>
-    <w:uiPriority w:val="9"/>
+    <w:uiPriority w:val="99"/>
     <w:semiHidden/>
-    <w:rsid w:val="002F7E74"/>
-    <w:rPr>
+    <w:locked/>
+    <w:rsid w:val="002F7E74"/>
+    <w:rPr>
+      <w:rFonts w:cs="Times New Roman"/>
       <w:caps/>
       <w:spacing w:val="10"/>
       <w:sz w:val="18"/>
@@ -823,10 +911,12 @@
     <w:name w:val="Heading 9 Char"/>
     <w:basedOn w:val="DefaultParagraphFont"/>
     <w:link w:val="Heading9"/>
-    <w:uiPriority w:val="9"/>
+    <w:uiPriority w:val="99"/>
     <w:semiHidden/>
-    <w:rsid w:val="002F7E74"/>
-    <w:rPr>
+    <w:locked/>
+    <w:rsid w:val="002F7E74"/>
+    <w:rPr>
+      <w:rFonts w:cs="Times New Roman"/>
       <w:i/>
       <w:caps/>
       <w:spacing w:val="10"/>
@@ -838,15 +928,13 @@
     <w:name w:val="caption"/>
     <w:basedOn w:val="Normal"/>
     <w:next w:val="Normal"/>
-    <w:uiPriority w:val="35"/>
-    <w:semiHidden/>
-    <w:unhideWhenUsed/>
+    <w:uiPriority w:val="99"/>
     <w:qFormat/>
     <w:rsid w:val="002F7E74"/>
     <w:rPr>
       <w:b/>
       <w:bCs/>
-      <w:color w:val="365F91" w:themeColor="accent1" w:themeShade="BF"/>
+      <w:color w:val="365F91"/>
       <w:sz w:val="16"/>
       <w:szCs w:val="16"/>
     </w:rPr>
@@ -856,7 +944,7 @@
     <w:basedOn w:val="Normal"/>
     <w:next w:val="Normal"/>
     <w:link w:val="TitleChar"/>
-    <w:uiPriority w:val="10"/>
+    <w:uiPriority w:val="99"/>
     <w:qFormat/>
     <w:rsid w:val="002F7E74"/>
     <w:pPr>
@@ -864,7 +952,7 @@
     </w:pPr>
     <w:rPr>
       <w:caps/>
-      <w:color w:val="4F81BD" w:themeColor="accent1"/>
+      <w:color w:val="4F81BD"/>
       <w:spacing w:val="10"/>
       <w:kern w:val="28"/>
       <w:sz w:val="52"/>
@@ -875,11 +963,13 @@
     <w:name w:val="Title Char"/>
     <w:basedOn w:val="DefaultParagraphFont"/>
     <w:link w:val="Title"/>
-    <w:uiPriority w:val="10"/>
-    <w:rsid w:val="002F7E74"/>
-    <w:rPr>
-      <w:caps/>
-      <w:color w:val="4F81BD" w:themeColor="accent1"/>
+    <w:uiPriority w:val="99"/>
+    <w:locked/>
+    <w:rsid w:val="002F7E74"/>
+    <w:rPr>
+      <w:rFonts w:cs="Times New Roman"/>
+      <w:caps/>
+      <w:color w:val="4F81BD"/>
       <w:spacing w:val="10"/>
       <w:kern w:val="28"/>
       <w:sz w:val="52"/>
@@ -891,7 +981,7 @@
     <w:basedOn w:val="Normal"/>
     <w:next w:val="Normal"/>
     <w:link w:val="SubtitleChar"/>
-    <w:uiPriority w:val="11"/>
+    <w:uiPriority w:val="99"/>
     <w:qFormat/>
     <w:rsid w:val="002F7E74"/>
     <w:pPr>
@@ -899,7 +989,7 @@
     </w:pPr>
     <w:rPr>
       <w:caps/>
-      <w:color w:val="595959" w:themeColor="text1" w:themeTint="A6"/>
+      <w:color w:val="595959"/>
       <w:spacing w:val="10"/>
       <w:sz w:val="24"/>
       <w:szCs w:val="24"/>
@@ -909,11 +999,13 @@
     <w:name w:val="Subtitle Char"/>
     <w:basedOn w:val="DefaultParagraphFont"/>
     <w:link w:val="Subtitle"/>
-    <w:uiPriority w:val="11"/>
-    <w:rsid w:val="002F7E74"/>
-    <w:rPr>
-      <w:caps/>
-      <w:color w:val="595959" w:themeColor="text1" w:themeTint="A6"/>
+    <w:uiPriority w:val="99"/>
+    <w:locked/>
+    <w:rsid w:val="002F7E74"/>
+    <w:rPr>
+      <w:rFonts w:cs="Times New Roman"/>
+      <w:caps/>
+      <w:color w:val="595959"/>
       <w:spacing w:val="10"/>
       <w:sz w:val="24"/>
       <w:szCs w:val="24"/>
@@ -921,22 +1013,25 @@
   </w:style>
   <w:style w:type="character" w:styleId="Strong">
     <w:name w:val="Strong"/>
-    <w:uiPriority w:val="22"/>
-    <w:qFormat/>
-    <w:rsid w:val="002F7E74"/>
-    <w:rPr>
+    <w:basedOn w:val="DefaultParagraphFont"/>
+    <w:uiPriority w:val="99"/>
+    <w:qFormat/>
+    <w:rsid w:val="002F7E74"/>
+    <w:rPr>
+      <w:rFonts w:cs="Times New Roman"/>
       <w:b/>
-      <w:bCs/>
     </w:rPr>
   </w:style>
   <w:style w:type="character" w:styleId="Emphasis">
     <w:name w:val="Emphasis"/>
-    <w:uiPriority w:val="20"/>
-    <w:qFormat/>
-    <w:rsid w:val="002F7E74"/>
-    <w:rPr>
-      <w:caps/>
-      <w:color w:val="243F60" w:themeColor="accent1" w:themeShade="7F"/>
+    <w:basedOn w:val="DefaultParagraphFont"/>
+    <w:uiPriority w:val="99"/>
+    <w:qFormat/>
+    <w:rsid w:val="002F7E74"/>
+    <w:rPr>
+      <w:rFonts w:cs="Times New Roman"/>
+      <w:caps/>
+      <w:color w:val="243F60"/>
       <w:spacing w:val="5"/>
     </w:rPr>
   </w:style>
@@ -944,7 +1039,7 @@
     <w:name w:val="No Spacing"/>
     <w:basedOn w:val="Normal"/>
     <w:link w:val="NoSpacingChar"/>
-    <w:uiPriority w:val="1"/>
+    <w:uiPriority w:val="99"/>
     <w:qFormat/>
     <w:rsid w:val="002F7E74"/>
     <w:pPr>
@@ -955,9 +1050,11 @@
     <w:name w:val="No Spacing Char"/>
     <w:basedOn w:val="DefaultParagraphFont"/>
     <w:link w:val="NoSpacing"/>
-    <w:uiPriority w:val="1"/>
-    <w:rsid w:val="002F7E74"/>
-    <w:rPr>
+    <w:uiPriority w:val="99"/>
+    <w:locked/>
+    <w:rsid w:val="002F7E74"/>
+    <w:rPr>
+      <w:rFonts w:cs="Times New Roman"/>
       <w:sz w:val="20"/>
       <w:szCs w:val="20"/>
     </w:rPr>
@@ -965,7 +1062,7 @@
   <w:style w:type="paragraph" w:styleId="ListParagraph">
     <w:name w:val="List Paragraph"/>
     <w:basedOn w:val="Normal"/>
-    <w:uiPriority w:val="34"/>
+    <w:uiPriority w:val="99"/>
     <w:qFormat/>
     <w:rsid w:val="002F7E74"/>
     <w:pPr>
@@ -978,7 +1075,7 @@
     <w:basedOn w:val="Normal"/>
     <w:next w:val="Normal"/>
     <w:link w:val="QuoteChar"/>
-    <w:uiPriority w:val="29"/>
+    <w:uiPriority w:val="99"/>
     <w:qFormat/>
     <w:rsid w:val="002F7E74"/>
     <w:rPr>
@@ -990,9 +1087,11 @@
     <w:name w:val="Quote Char"/>
     <w:basedOn w:val="DefaultParagraphFont"/>
     <w:link w:val="Quote"/>
-    <w:uiPriority w:val="29"/>
-    <w:rsid w:val="002F7E74"/>
-    <w:rPr>
+    <w:uiPriority w:val="99"/>
+    <w:locked/>
+    <w:rsid w:val="002F7E74"/>
+    <w:rPr>
+      <w:rFonts w:cs="Times New Roman"/>
       <w:i/>
       <w:iCs/>
       <w:sz w:val="20"/>
@@ -1004,13 +1103,13 @@
     <w:basedOn w:val="Normal"/>
     <w:next w:val="Normal"/>
     <w:link w:val="IntenseQuoteChar"/>
-    <w:uiPriority w:val="30"/>
+    <w:uiPriority w:val="99"/>
     <w:qFormat/>
     <w:rsid w:val="002F7E74"/>
     <w:pPr>
       <w:pBdr>
-        <w:top w:val="single" w:sz="4" w:space="10" w:color="4F81BD" w:themeColor="accent1"/>
-        <w:left w:val="single" w:sz="4" w:space="10" w:color="4F81BD" w:themeColor="accent1"/>
+        <w:top w:val="single" w:sz="4" w:space="10" w:color="4F81BD"/>
+        <w:left w:val="single" w:sz="4" w:space="10" w:color="4F81BD"/>
       </w:pBdr>
       <w:spacing w:after="0"/>
       <w:ind w:left="1296" w:right="1152"/>
@@ -1019,82 +1118,82 @@
     <w:rPr>
       <w:i/>
       <w:iCs/>
-      <w:color w:val="4F81BD" w:themeColor="accent1"/>
+      <w:color w:val="4F81BD"/>
     </w:rPr>
   </w:style>
   <w:style w:type="character" w:customStyle="1" w:styleId="IntenseQuoteChar">
     <w:name w:val="Intense Quote Char"/>
     <w:basedOn w:val="DefaultParagraphFont"/>
     <w:link w:val="IntenseQuote"/>
-    <w:uiPriority w:val="30"/>
-    <w:rsid w:val="002F7E74"/>
-    <w:rPr>
+    <w:uiPriority w:val="99"/>
+    <w:locked/>
+    <w:rsid w:val="002F7E74"/>
+    <w:rPr>
+      <w:rFonts w:cs="Times New Roman"/>
       <w:i/>
       <w:iCs/>
-      <w:color w:val="4F81BD" w:themeColor="accent1"/>
+      <w:color w:val="4F81BD"/>
       <w:sz w:val="20"/>
       <w:szCs w:val="20"/>
     </w:rPr>
   </w:style>
   <w:style w:type="character" w:styleId="SubtleEmphasis">
     <w:name w:val="Subtle Emphasis"/>
-    <w:uiPriority w:val="19"/>
+    <w:basedOn w:val="DefaultParagraphFont"/>
+    <w:uiPriority w:val="99"/>
     <w:qFormat/>
     <w:rsid w:val="002F7E74"/>
     <w:rPr>
       <w:i/>
-      <w:iCs/>
-      <w:color w:val="243F60" w:themeColor="accent1" w:themeShade="7F"/>
+      <w:color w:val="243F60"/>
     </w:rPr>
   </w:style>
   <w:style w:type="character" w:styleId="IntenseEmphasis">
     <w:name w:val="Intense Emphasis"/>
-    <w:uiPriority w:val="21"/>
+    <w:basedOn w:val="DefaultParagraphFont"/>
+    <w:uiPriority w:val="99"/>
     <w:qFormat/>
     <w:rsid w:val="002F7E74"/>
     <w:rPr>
       <w:b/>
-      <w:bCs/>
-      <w:caps/>
-      <w:color w:val="243F60" w:themeColor="accent1" w:themeShade="7F"/>
+      <w:caps/>
+      <w:color w:val="243F60"/>
       <w:spacing w:val="10"/>
     </w:rPr>
   </w:style>
   <w:style w:type="character" w:styleId="SubtleReference">
     <w:name w:val="Subtle Reference"/>
-    <w:uiPriority w:val="31"/>
+    <w:basedOn w:val="DefaultParagraphFont"/>
+    <w:uiPriority w:val="99"/>
     <w:qFormat/>
     <w:rsid w:val="002F7E74"/>
     <w:rPr>
       <w:b/>
-      <w:bCs/>
-      <w:color w:val="4F81BD" w:themeColor="accent1"/>
+      <w:color w:val="4F81BD"/>
     </w:rPr>
   </w:style>
   <w:style w:type="character" w:styleId="IntenseReference">
     <w:name w:val="Intense Reference"/>
-    <w:uiPriority w:val="32"/>
+    <w:basedOn w:val="DefaultParagraphFont"/>
+    <w:uiPriority w:val="99"/>
     <w:qFormat/>
     <w:rsid w:val="002F7E74"/>
     <w:rPr>
       <w:b/>
-      <w:bCs/>
       <w:i/>
-      <w:iCs/>
-      <w:caps/>
-      <w:color w:val="4F81BD" w:themeColor="accent1"/>
+      <w:caps/>
+      <w:color w:val="4F81BD"/>
     </w:rPr>
   </w:style>
   <w:style w:type="character" w:styleId="BookTitle">
     <w:name w:val="Book Title"/>
-    <w:uiPriority w:val="33"/>
+    <w:basedOn w:val="DefaultParagraphFont"/>
+    <w:uiPriority w:val="99"/>
     <w:qFormat/>
     <w:rsid w:val="002F7E74"/>
     <w:rPr>
       <w:b/>
-      <w:bCs/>
       <w:i/>
-      <w:iCs/>
       <w:spacing w:val="9"/>
     </w:rPr>
   </w:style>
@@ -1102,9 +1201,7 @@
     <w:name w:val="TOC Heading"/>
     <w:basedOn w:val="Heading1"/>
     <w:next w:val="Normal"/>
-    <w:uiPriority w:val="39"/>
-    <w:semiHidden/>
-    <w:unhideWhenUsed/>
+    <w:uiPriority w:val="99"/>
     <w:qFormat/>
     <w:rsid w:val="002F7E74"/>
     <w:pPr>
@@ -1116,7 +1213,6 @@
     <w:basedOn w:val="Normal"/>
     <w:link w:val="HeaderChar"/>
     <w:uiPriority w:val="99"/>
-    <w:unhideWhenUsed/>
     <w:rsid w:val="002F7E74"/>
     <w:pPr>
       <w:tabs>
@@ -1131,8 +1227,10 @@
     <w:basedOn w:val="DefaultParagraphFont"/>
     <w:link w:val="Header"/>
     <w:uiPriority w:val="99"/>
-    <w:rsid w:val="002F7E74"/>
-    <w:rPr>
+    <w:locked/>
+    <w:rsid w:val="002F7E74"/>
+    <w:rPr>
+      <w:rFonts w:cs="Times New Roman"/>
       <w:sz w:val="20"/>
       <w:szCs w:val="20"/>
     </w:rPr>
@@ -1143,7 +1241,6 @@
     <w:link w:val="FooterChar"/>
     <w:uiPriority w:val="99"/>
     <w:semiHidden/>
-    <w:unhideWhenUsed/>
     <w:rsid w:val="002F7E74"/>
     <w:pPr>
       <w:tabs>
@@ -1159,8 +1256,10 @@
     <w:link w:val="Footer"/>
     <w:uiPriority w:val="99"/>
     <w:semiHidden/>
-    <w:rsid w:val="002F7E74"/>
-    <w:rPr>
+    <w:locked/>
+    <w:rsid w:val="002F7E74"/>
+    <w:rPr>
+      <w:rFonts w:cs="Times New Roman"/>
       <w:sz w:val="20"/>
       <w:szCs w:val="20"/>
     </w:rPr>
@@ -1171,7 +1270,6 @@
     <w:link w:val="BalloonTextChar"/>
     <w:uiPriority w:val="99"/>
     <w:semiHidden/>
-    <w:unhideWhenUsed/>
     <w:rsid w:val="002F7E74"/>
     <w:pPr>
       <w:spacing w:before="0" w:after="0" w:line="240" w:lineRule="auto"/>
@@ -1188,6 +1286,7 @@
     <w:link w:val="BalloonText"/>
     <w:uiPriority w:val="99"/>
     <w:semiHidden/>
+    <w:locked/>
     <w:rsid w:val="002F7E74"/>
     <w:rPr>
       <w:rFonts w:ascii="Tahoma" w:hAnsi="Tahoma" w:cs="Tahoma"/>
@@ -1196,364 +1295,6 @@
     </w:rPr>
   </w:style>
 </w:styles>
-</file>
-
-<file path=word/glossary/document.xml><?xml version="1.0" encoding="utf-8"?>
-<w:glossaryDocument xmlns:ve="http://schemas.openxmlformats.org/markup-compatibility/2006" xmlns:o="urn:schemas-microsoft-com:office:office" xmlns:r="http://schemas.openxmlformats.org/officeDocument/2006/relationships" xmlns:m="http://schemas.openxmlformats.org/officeDocument/2006/math" xmlns:v="urn:schemas-microsoft-com:vml" xmlns:wp="http://schemas.openxmlformats.org/drawingml/2006/wordprocessingDrawing" xmlns:w10="urn:schemas-microsoft-com:office:word" xmlns:w="http://schemas.openxmlformats.org/wordprocessingml/2006/main" xmlns:wne="http://schemas.microsoft.com/office/word/2006/wordml">
-  <w:docParts>
-    <w:docPart>
-      <w:docPartPr>
-        <w:name w:val="421FE606873B4B4297E7A59AAB412A59"/>
-        <w:category>
-          <w:name w:val="General"/>
-          <w:gallery w:val="placeholder"/>
-        </w:category>
-        <w:types>
-          <w:type w:val="bbPlcHdr"/>
-        </w:types>
-        <w:behaviors>
-          <w:behavior w:val="content"/>
-        </w:behaviors>
-        <w:guid w:val="{768D8F0B-CCB8-4A4E-920C-122E4F4D9C0A}"/>
-      </w:docPartPr>
-      <w:docPartBody>
-        <w:p>
-          <w:pPr>
-            <w:pStyle w:val="421FE606873B4B4297E7A59AAB412A59"/>
-          </w:pPr>
-          <w:r>
-            <w:rPr>
-              <w:rFonts w:asciiTheme="majorHAnsi" w:eastAsiaTheme="majorEastAsia" w:hAnsiTheme="majorHAnsi" w:cstheme="majorBidi"/>
-              <w:color w:val="4F81BD" w:themeColor="accent1"/>
-              <w:sz w:val="24"/>
-              <w:szCs w:val="24"/>
-            </w:rPr>
-            <w:t>[Type the document title]</w:t>
-          </w:r>
-        </w:p>
-      </w:docPartBody>
-    </w:docPart>
-    <w:docPart>
-      <w:docPartPr>
-        <w:name w:val="CD241558725E41B1B5FE5F4D53491744"/>
-        <w:category>
-          <w:name w:val="General"/>
-          <w:gallery w:val="placeholder"/>
-        </w:category>
-        <w:types>
-          <w:type w:val="bbPlcHdr"/>
-        </w:types>
-        <w:behaviors>
-          <w:behavior w:val="content"/>
-        </w:behaviors>
-        <w:guid w:val="{D70D6873-07B1-45AC-8A85-56489116DB29}"/>
-      </w:docPartPr>
-      <w:docPartBody>
-        <w:p>
-          <w:pPr>
-            <w:pStyle w:val="CD241558725E41B1B5FE5F4D53491744"/>
-          </w:pPr>
-          <w:r>
-            <w:rPr>
-              <w:rFonts w:asciiTheme="majorHAnsi" w:eastAsiaTheme="majorEastAsia" w:hAnsiTheme="majorHAnsi" w:cstheme="majorBidi"/>
-              <w:color w:val="4F81BD" w:themeColor="accent1"/>
-              <w:sz w:val="24"/>
-              <w:szCs w:val="24"/>
-            </w:rPr>
-            <w:t>[Pick the date]</w:t>
-          </w:r>
-        </w:p>
-      </w:docPartBody>
-    </w:docPart>
-  </w:docParts>
-</w:glossaryDocument>
-</file>
-
-<file path=word/glossary/fontTable.xml><?xml version="1.0" encoding="utf-8"?>
-<w:fonts xmlns:r="http://schemas.openxmlformats.org/officeDocument/2006/relationships" xmlns:w="http://schemas.openxmlformats.org/wordprocessingml/2006/main">
-  <w:font w:name="Calibri">
-    <w:panose1 w:val="020F0502020204030204"/>
-    <w:charset w:val="00"/>
-    <w:family w:val="swiss"/>
-    <w:pitch w:val="variable"/>
-    <w:sig w:usb0="A00002EF" w:usb1="4000207B" w:usb2="00000000" w:usb3="00000000" w:csb0="0000009F" w:csb1="00000000"/>
-  </w:font>
-  <w:font w:name="Times New Roman">
-    <w:panose1 w:val="02020603050405020304"/>
-    <w:charset w:val="00"/>
-    <w:family w:val="roman"/>
-    <w:pitch w:val="variable"/>
-    <w:sig w:usb0="20002A87" w:usb1="80000000" w:usb2="00000008" w:usb3="00000000" w:csb0="000001FF" w:csb1="00000000"/>
-  </w:font>
-  <w:font w:name="Tahoma">
-    <w:panose1 w:val="020B0604030504040204"/>
-    <w:charset w:val="00"/>
-    <w:family w:val="swiss"/>
-    <w:pitch w:val="variable"/>
-    <w:sig w:usb0="61002A87" w:usb1="80000000" w:usb2="00000008" w:usb3="00000000" w:csb0="000101FF" w:csb1="00000000"/>
-  </w:font>
-  <w:font w:name="Cambria">
-    <w:panose1 w:val="02040503050406030204"/>
-    <w:charset w:val="00"/>
-    <w:family w:val="roman"/>
-    <w:pitch w:val="variable"/>
-    <w:sig w:usb0="A00002EF" w:usb1="4000004B" w:usb2="00000000" w:usb3="00000000" w:csb0="0000009F" w:csb1="00000000"/>
-  </w:font>
-</w:fonts>
-</file>
-
-<file path=word/glossary/settings.xml><?xml version="1.0" encoding="utf-8"?>
-<w:settings xmlns:o="urn:schemas-microsoft-com:office:office" xmlns:r="http://schemas.openxmlformats.org/officeDocument/2006/relationships" xmlns:m="http://schemas.openxmlformats.org/officeDocument/2006/math" xmlns:v="urn:schemas-microsoft-com:vml" xmlns:w10="urn:schemas-microsoft-com:office:word" xmlns:w="http://schemas.openxmlformats.org/wordprocessingml/2006/main" xmlns:sl="http://schemas.openxmlformats.org/schemaLibrary/2006/main">
-  <w:view w:val="normal"/>
-  <w:defaultTabStop w:val="720"/>
-  <w:characterSpacingControl w:val="doNotCompress"/>
-  <w:compat>
-    <w:useFELayout/>
-  </w:compat>
-  <w:rsids>
-    <w:rsidRoot w:val="00BF30D7"/>
-    <w:rsid w:val="00083949"/>
-    <w:rsid w:val="00BF30D7"/>
-  </w:rsids>
-  <m:mathPr>
-    <m:mathFont m:val="Cambria Math"/>
-    <m:brkBin m:val="before"/>
-    <m:brkBinSub m:val="--"/>
-    <m:smallFrac m:val="off"/>
-    <m:dispDef/>
-    <m:lMargin m:val="0"/>
-    <m:rMargin m:val="0"/>
-    <m:defJc m:val="centerGroup"/>
-    <m:wrapIndent m:val="1440"/>
-    <m:intLim m:val="subSup"/>
-    <m:naryLim m:val="undOvr"/>
-  </m:mathPr>
-  <w:themeFontLang w:val="en-US"/>
-  <w:clrSchemeMapping w:bg1="light1" w:t1="dark1" w:bg2="light2" w:t2="dark2" w:accent1="accent1" w:accent2="accent2" w:accent3="accent3" w:accent4="accent4" w:accent5="accent5" w:accent6="accent6" w:hyperlink="hyperlink" w:followedHyperlink="followedHyperlink"/>
-  <w:decimalSymbol w:val="."/>
-  <w:listSeparator w:val=","/>
-</w:settings>
-</file>
-
-<file path=word/glossary/styles.xml><?xml version="1.0" encoding="utf-8"?>
-<w:styles xmlns:r="http://schemas.openxmlformats.org/officeDocument/2006/relationships" xmlns:w="http://schemas.openxmlformats.org/wordprocessingml/2006/main">
-  <w:docDefaults>
-    <w:rPrDefault>
-      <w:rPr>
-        <w:rFonts w:asciiTheme="minorHAnsi" w:eastAsiaTheme="minorEastAsia" w:hAnsiTheme="minorHAnsi" w:cstheme="minorBidi"/>
-        <w:sz w:val="22"/>
-        <w:szCs w:val="22"/>
-        <w:lang w:val="en-US" w:eastAsia="en-US" w:bidi="ar-SA"/>
-      </w:rPr>
-    </w:rPrDefault>
-    <w:pPrDefault>
-      <w:pPr>
-        <w:spacing w:after="200" w:line="276" w:lineRule="auto"/>
-      </w:pPr>
-    </w:pPrDefault>
-  </w:docDefaults>
-  <w:latentStyles w:defLockedState="0" w:defUIPriority="99" w:defSemiHidden="1" w:defUnhideWhenUsed="1" w:defQFormat="0" w:count="267">
-    <w:lsdException w:name="Normal" w:semiHidden="0" w:uiPriority="0" w:unhideWhenUsed="0" w:qFormat="1"/>
-    <w:lsdException w:name="heading 1" w:semiHidden="0" w:uiPriority="9" w:unhideWhenUsed="0" w:qFormat="1"/>
-    <w:lsdException w:name="heading 2" w:uiPriority="9" w:qFormat="1"/>
-    <w:lsdException w:name="heading 3" w:uiPriority="9" w:qFormat="1"/>
-    <w:lsdException w:name="heading 4" w:uiPriority="9" w:qFormat="1"/>
-    <w:lsdException w:name="heading 5" w:uiPriority="9" w:qFormat="1"/>
-    <w:lsdException w:name="heading 6" w:uiPriority="9" w:qFormat="1"/>
-    <w:lsdException w:name="heading 7" w:uiPriority="9" w:qFormat="1"/>
-    <w:lsdException w:name="heading 8" w:uiPriority="9" w:qFormat="1"/>
-    <w:lsdException w:name="heading 9" w:uiPriority="9" w:qFormat="1"/>
-    <w:lsdException w:name="toc 1" w:uiPriority="39"/>
-    <w:lsdException w:name="toc 2" w:uiPriority="39"/>
-    <w:lsdException w:name="toc 3" w:uiPriority="39"/>
-    <w:lsdException w:name="toc 4" w:uiPriority="39"/>
-    <w:lsdException w:name="toc 5" w:uiPriority="39"/>
-    <w:lsdException w:name="toc 6" w:uiPriority="39"/>
-    <w:lsdException w:name="toc 7" w:uiPriority="39"/>
-    <w:lsdException w:name="toc 8" w:uiPriority="39"/>
-    <w:lsdException w:name="toc 9" w:uiPriority="39"/>
-    <w:lsdException w:name="caption" w:uiPriority="35" w:qFormat="1"/>
-    <w:lsdException w:name="Title" w:semiHidden="0" w:uiPriority="10" w:unhideWhenUsed="0" w:qFormat="1"/>
-    <w:lsdException w:name="Default Paragraph Font" w:uiPriority="1"/>
-    <w:lsdException w:name="Subtitle" w:semiHidden="0" w:uiPriority="11" w:unhideWhenUsed="0" w:qFormat="1"/>
-    <w:lsdException w:name="Strong" w:semiHidden="0" w:uiPriority="22" w:unhideWhenUsed="0" w:qFormat="1"/>
-    <w:lsdException w:name="Emphasis" w:semiHidden="0" w:uiPriority="20" w:unhideWhenUsed="0" w:qFormat="1"/>
-    <w:lsdException w:name="Table Grid" w:semiHidden="0" w:uiPriority="59" w:unhideWhenUsed="0"/>
-    <w:lsdException w:name="Placeholder Text" w:unhideWhenUsed="0"/>
-    <w:lsdException w:name="No Spacing" w:semiHidden="0" w:uiPriority="1" w:unhideWhenUsed="0" w:qFormat="1"/>
-    <w:lsdException w:name="Light Shading" w:semiHidden="0" w:uiPriority="60" w:unhideWhenUsed="0"/>
-    <w:lsdException w:name="Light List" w:semiHidden="0" w:uiPriority="61" w:unhideWhenUsed="0"/>
-    <w:lsdException w:name="Light Grid" w:semiHidden="0" w:uiPriority="62" w:unhideWhenUsed="0"/>
-    <w:lsdException w:name="Medium Shading 1" w:semiHidden="0" w:uiPriority="63" w:unhideWhenUsed="0"/>
-    <w:lsdException w:name="Medium Shading 2" w:semiHidden="0" w:uiPriority="64" w:unhideWhenUsed="0"/>
-    <w:lsdException w:name="Medium List 1" w:semiHidden="0" w:uiPriority="65" w:unhideWhenUsed="0"/>
-    <w:lsdException w:name="Medium List 2" w:semiHidden="0" w:uiPriority="66" w:unhideWhenUsed="0"/>
-    <w:lsdException w:name="Medium Grid 1" w:semiHidden="0" w:uiPriority="67" w:unhideWhenUsed="0"/>
-    <w:lsdException w:name="Medium Grid 2" w:semiHidden="0" w:uiPriority="68" w:unhideWhenUsed="0"/>
-    <w:lsdException w:name="Medium Grid 3" w:semiHidden="0" w:uiPriority="69" w:unhideWhenUsed="0"/>
-    <w:lsdException w:name="Dark List" w:semiHidden="0" w:uiPriority="70" w:unhideWhenUsed="0"/>
-    <w:lsdException w:name="Colorful Shading" w:semiHidden="0" w:uiPriority="71" w:unhideWhenUsed="0"/>
-    <w:lsdException w:name="Colorful List" w:semiHidden="0" w:uiPriority="72" w:unhideWhenUsed="0"/>
-    <w:lsdException w:name="Colorful Grid" w:semiHidden="0" w:uiPriority="73" w:unhideWhenUsed="0"/>
-    <w:lsdException w:name="Light Shading Accent 1" w:semiHidden="0" w:uiPriority="60" w:unhideWhenUsed="0"/>
-    <w:lsdException w:name="Light List Accent 1" w:semiHidden="0" w:uiPriority="61" w:unhideWhenUsed="0"/>
-    <w:lsdException w:name="Light Grid Accent 1" w:semiHidden="0" w:uiPriority="62" w:unhideWhenUsed="0"/>
-    <w:lsdException w:name="Medium Shading 1 Accent 1" w:semiHidden="0" w:uiPriority="63" w:unhideWhenUsed="0"/>
-    <w:lsdException w:name="Medium Shading 2 Accent 1" w:semiHidden="0" w:uiPriority="64" w:unhideWhenUsed="0"/>
-    <w:lsdException w:name="Medium List 1 Accent 1" w:semiHidden="0" w:uiPriority="65" w:unhideWhenUsed="0"/>
-    <w:lsdException w:name="Revision" w:unhideWhenUsed="0"/>
-    <w:lsdException w:name="List Paragraph" w:semiHidden="0" w:uiPriority="34" w:unhideWhenUsed="0" w:qFormat="1"/>
-    <w:lsdException w:name="Quote" w:semiHidden="0" w:uiPriority="29" w:unhideWhenUsed="0" w:qFormat="1"/>
-    <w:lsdException w:name="Intense Quote" w:semiHidden="0" w:uiPriority="30" w:unhideWhenUsed="0" w:qFormat="1"/>
-    <w:lsdException w:name="Medium List 2 Accent 1" w:semiHidden="0" w:uiPriority="66" w:unhideWhenUsed="0"/>
-    <w:lsdException w:name="Medium Grid 1 Accent 1" w:semiHidden="0" w:uiPriority="67" w:unhideWhenUsed="0"/>
-    <w:lsdException w:name="Medium Grid 2 Accent 1" w:semiHidden="0" w:uiPriority="68" w:unhideWhenUsed="0"/>
-    <w:lsdException w:name="Medium Grid 3 Accent 1" w:semiHidden="0" w:uiPriority="69" w:unhideWhenUsed="0"/>
-    <w:lsdException w:name="Dark List Accent 1" w:semiHidden="0" w:uiPriority="70" w:unhideWhenUsed="0"/>
-    <w:lsdException w:name="Colorful Shading Accent 1" w:semiHidden="0" w:uiPriority="71" w:unhideWhenUsed="0"/>
-    <w:lsdException w:name="Colorful List Accent 1" w:semiHidden="0" w:uiPriority="72" w:unhideWhenUsed="0"/>
-    <w:lsdException w:name="Colorful Grid Accent 1" w:semiHidden="0" w:uiPriority="73" w:unhideWhenUsed="0"/>
-    <w:lsdException w:name="Light Shading Accent 2" w:semiHidden="0" w:uiPriority="60" w:unhideWhenUsed="0"/>
-    <w:lsdException w:name="Light List Accent 2" w:semiHidden="0" w:uiPriority="61" w:unhideWhenUsed="0"/>
-    <w:lsdException w:name="Light Grid Accent 2" w:semiHidden="0" w:uiPriority="62" w:unhideWhenUsed="0"/>
-    <w:lsdException w:name="Medium Shading 1 Accent 2" w:semiHidden="0" w:uiPriority="63" w:unhideWhenUsed="0"/>
-    <w:lsdException w:name="Medium Shading 2 Accent 2" w:semiHidden="0" w:uiPriority="64" w:unhideWhenUsed="0"/>
-    <w:lsdException w:name="Medium List 1 Accent 2" w:semiHidden="0" w:uiPriority="65" w:unhideWhenUsed="0"/>
-    <w:lsdException w:name="Medium List 2 Accent 2" w:semiHidden="0" w:uiPriority="66" w:unhideWhenUsed="0"/>
-    <w:lsdException w:name="Medium Grid 1 Accent 2" w:semiHidden="0" w:uiPriority="67" w:unhideWhenUsed="0"/>
-    <w:lsdException w:name="Medium Grid 2 Accent 2" w:semiHidden="0" w:uiPriority="68" w:unhideWhenUsed="0"/>
-    <w:lsdException w:name="Medium Grid 3 Accent 2" w:semiHidden="0" w:uiPriority="69" w:unhideWhenUsed="0"/>
-    <w:lsdException w:name="Dark List Accent 2" w:semiHidden="0" w:uiPriority="70" w:unhideWhenUsed="0"/>
-    <w:lsdException w:name="Colorful Shading Accent 2" w:semiHidden="0" w:uiPriority="71" w:unhideWhenUsed="0"/>
-    <w:lsdException w:name="Colorful List Accent 2" w:semiHidden="0" w:uiPriority="72" w:unhideWhenUsed="0"/>
-    <w:lsdException w:name="Colorful Grid Accent 2" w:semiHidden="0" w:uiPriority="73" w:unhideWhenUsed="0"/>
-    <w:lsdException w:name="Light Shading Accent 3" w:semiHidden="0" w:uiPriority="60" w:unhideWhenUsed="0"/>
-    <w:lsdException w:name="Light List Accent 3" w:semiHidden="0" w:uiPriority="61" w:unhideWhenUsed="0"/>
-    <w:lsdException w:name="Light Grid Accent 3" w:semiHidden="0" w:uiPriority="62" w:unhideWhenUsed="0"/>
-    <w:lsdException w:name="Medium Shading 1 Accent 3" w:semiHidden="0" w:uiPriority="63" w:unhideWhenUsed="0"/>
-    <w:lsdException w:name="Medium Shading 2 Accent 3" w:semiHidden="0" w:uiPriority="64" w:unhideWhenUsed="0"/>
-    <w:lsdException w:name="Medium List 1 Accent 3" w:semiHidden="0" w:uiPriority="65" w:unhideWhenUsed="0"/>
-    <w:lsdException w:name="Medium List 2 Accent 3" w:semiHidden="0" w:uiPriority="66" w:unhideWhenUsed="0"/>
-    <w:lsdException w:name="Medium Grid 1 Accent 3" w:semiHidden="0" w:uiPriority="67" w:unhideWhenUsed="0"/>
-    <w:lsdException w:name="Medium Grid 2 Accent 3" w:semiHidden="0" w:uiPriority="68" w:unhideWhenUsed="0"/>
-    <w:lsdException w:name="Medium Grid 3 Accent 3" w:semiHidden="0" w:uiPriority="69" w:unhideWhenUsed="0"/>
-    <w:lsdException w:name="Dark List Accent 3" w:semiHidden="0" w:uiPriority="70" w:unhideWhenUsed="0"/>
-    <w:lsdException w:name="Colorful Shading Accent 3" w:semiHidden="0" w:uiPriority="71" w:unhideWhenUsed="0"/>
-    <w:lsdException w:name="Colorful List Accent 3" w:semiHidden="0" w:uiPriority="72" w:unhideWhenUsed="0"/>
-    <w:lsdException w:name="Colorful Grid Accent 3" w:semiHidden="0" w:uiPriority="73" w:unhideWhenUsed="0"/>
-    <w:lsdException w:name="Light Shading Accent 4" w:semiHidden="0" w:uiPriority="60" w:unhideWhenUsed="0"/>
-    <w:lsdException w:name="Light List Accent 4" w:semiHidden="0" w:uiPriority="61" w:unhideWhenUsed="0"/>
-    <w:lsdException w:name="Light Grid Accent 4" w:semiHidden="0" w:uiPriority="62" w:unhideWhenUsed="0"/>
-    <w:lsdException w:name="Medium Shading 1 Accent 4" w:semiHidden="0" w:uiPriority="63" w:unhideWhenUsed="0"/>
-    <w:lsdException w:name="Medium Shading 2 Accent 4" w:semiHidden="0" w:uiPriority="64" w:unhideWhenUsed="0"/>
-    <w:lsdException w:name="Medium List 1 Accent 4" w:semiHidden="0" w:uiPriority="65" w:unhideWhenUsed="0"/>
-    <w:lsdException w:name="Medium List 2 Accent 4" w:semiHidden="0" w:uiPriority="66" w:unhideWhenUsed="0"/>
-    <w:lsdException w:name="Medium Grid 1 Accent 4" w:semiHidden="0" w:uiPriority="67" w:unhideWhenUsed="0"/>
-    <w:lsdException w:name="Medium Grid 2 Accent 4" w:semiHidden="0" w:uiPriority="68" w:unhideWhenUsed="0"/>
-    <w:lsdException w:name="Medium Grid 3 Accent 4" w:semiHidden="0" w:uiPriority="69" w:unhideWhenUsed="0"/>
-    <w:lsdException w:name="Dark List Accent 4" w:semiHidden="0" w:uiPriority="70" w:unhideWhenUsed="0"/>
-    <w:lsdException w:name="Colorful Shading Accent 4" w:semiHidden="0" w:uiPriority="71" w:unhideWhenUsed="0"/>
-    <w:lsdException w:name="Colorful List Accent 4" w:semiHidden="0" w:uiPriority="72" w:unhideWhenUsed="0"/>
-    <w:lsdException w:name="Colorful Grid Accent 4" w:semiHidden="0" w:uiPriority="73" w:unhideWhenUsed="0"/>
-    <w:lsdException w:name="Light Shading Accent 5" w:semiHidden="0" w:uiPriority="60" w:unhideWhenUsed="0"/>
-    <w:lsdException w:name="Light List Accent 5" w:semiHidden="0" w:uiPriority="61" w:unhideWhenUsed="0"/>
-    <w:lsdException w:name="Light Grid Accent 5" w:semiHidden="0" w:uiPriority="62" w:unhideWhenUsed="0"/>
-    <w:lsdException w:name="Medium Shading 1 Accent 5" w:semiHidden="0" w:uiPriority="63" w:unhideWhenUsed="0"/>
-    <w:lsdException w:name="Medium Shading 2 Accent 5" w:semiHidden="0" w:uiPriority="64" w:unhideWhenUsed="0"/>
-    <w:lsdException w:name="Medium List 1 Accent 5" w:semiHidden="0" w:uiPriority="65" w:unhideWhenUsed="0"/>
-    <w:lsdException w:name="Medium List 2 Accent 5" w:semiHidden="0" w:uiPriority="66" w:unhideWhenUsed="0"/>
-    <w:lsdException w:name="Medium Grid 1 Accent 5" w:semiHidden="0" w:uiPriority="67" w:unhideWhenUsed="0"/>
-    <w:lsdException w:name="Medium Grid 2 Accent 5" w:semiHidden="0" w:uiPriority="68" w:unhideWhenUsed="0"/>
-    <w:lsdException w:name="Medium Grid 3 Accent 5" w:semiHidden="0" w:uiPriority="69" w:unhideWhenUsed="0"/>
-    <w:lsdException w:name="Dark List Accent 5" w:semiHidden="0" w:uiPriority="70" w:unhideWhenUsed="0"/>
-    <w:lsdException w:name="Colorful Shading Accent 5" w:semiHidden="0" w:uiPriority="71" w:unhideWhenUsed="0"/>
-    <w:lsdException w:name="Colorful List Accent 5" w:semiHidden="0" w:uiPriority="72" w:unhideWhenUsed="0"/>
-    <w:lsdException w:name="Colorful Grid Accent 5" w:semiHidden="0" w:uiPriority="73" w:unhideWhenUsed="0"/>
-    <w:lsdException w:name="Light Shading Accent 6" w:semiHidden="0" w:uiPriority="60" w:unhideWhenUsed="0"/>
-    <w:lsdException w:name="Light List Accent 6" w:semiHidden="0" w:uiPriority="61" w:unhideWhenUsed="0"/>
-    <w:lsdException w:name="Light Grid Accent 6" w:semiHidden="0" w:uiPriority="62" w:unhideWhenUsed="0"/>
-    <w:lsdException w:name="Medium Shading 1 Accent 6" w:semiHidden="0" w:uiPriority="63" w:unhideWhenUsed="0"/>
-    <w:lsdException w:name="Medium Shading 2 Accent 6" w:semiHidden="0" w:uiPriority="64" w:unhideWhenUsed="0"/>
-    <w:lsdException w:name="Medium List 1 Accent 6" w:semiHidden="0" w:uiPriority="65" w:unhideWhenUsed="0"/>
-    <w:lsdException w:name="Medium List 2 Accent 6" w:semiHidden="0" w:uiPriority="66" w:unhideWhenUsed="0"/>
-    <w:lsdException w:name="Medium Grid 1 Accent 6" w:semiHidden="0" w:uiPriority="67" w:unhideWhenUsed="0"/>
-    <w:lsdException w:name="Medium Grid 2 Accent 6" w:semiHidden="0" w:uiPriority="68" w:unhideWhenUsed="0"/>
-    <w:lsdException w:name="Medium Grid 3 Accent 6" w:semiHidden="0" w:uiPriority="69" w:unhideWhenUsed="0"/>
-    <w:lsdException w:name="Dark List Accent 6" w:semiHidden="0" w:uiPriority="70" w:unhideWhenUsed="0"/>
-    <w:lsdException w:name="Colorful Shading Accent 6" w:semiHidden="0" w:uiPriority="71" w:unhideWhenUsed="0"/>
-    <w:lsdException w:name="Colorful List Accent 6" w:semiHidden="0" w:uiPriority="72" w:unhideWhenUsed="0"/>
-    <w:lsdException w:name="Colorful Grid Accent 6" w:semiHidden="0" w:uiPriority="73" w:unhideWhenUsed="0"/>
-    <w:lsdException w:name="Subtle Emphasis" w:semiHidden="0" w:uiPriority="19" w:unhideWhenUsed="0" w:qFormat="1"/>
-    <w:lsdException w:name="Intense Emphasis" w:semiHidden="0" w:uiPriority="21" w:unhideWhenUsed="0" w:qFormat="1"/>
-    <w:lsdException w:name="Subtle Reference" w:semiHidden="0" w:uiPriority="31" w:unhideWhenUsed="0" w:qFormat="1"/>
-    <w:lsdException w:name="Intense Reference" w:semiHidden="0" w:uiPriority="32" w:unhideWhenUsed="0" w:qFormat="1"/>
-    <w:lsdException w:name="Book Title" w:semiHidden="0" w:uiPriority="33" w:unhideWhenUsed="0" w:qFormat="1"/>
-    <w:lsdException w:name="Bibliography" w:uiPriority="37"/>
-    <w:lsdException w:name="TOC Heading" w:uiPriority="39" w:qFormat="1"/>
-  </w:latentStyles>
-  <w:style w:type="paragraph" w:default="1" w:styleId="Normal">
-    <w:name w:val="Normal"/>
-    <w:qFormat/>
-  </w:style>
-  <w:style w:type="character" w:default="1" w:styleId="DefaultParagraphFont">
-    <w:name w:val="Default Paragraph Font"/>
-    <w:uiPriority w:val="1"/>
-    <w:semiHidden/>
-    <w:unhideWhenUsed/>
-  </w:style>
-  <w:style w:type="table" w:default="1" w:styleId="TableNormal">
-    <w:name w:val="Normal Table"/>
-    <w:uiPriority w:val="99"/>
-    <w:semiHidden/>
-    <w:unhideWhenUsed/>
-    <w:qFormat/>
-    <w:tblPr>
-      <w:tblInd w:w="0" w:type="dxa"/>
-      <w:tblCellMar>
-        <w:top w:w="0" w:type="dxa"/>
-        <w:left w:w="108" w:type="dxa"/>
-        <w:bottom w:w="0" w:type="dxa"/>
-        <w:right w:w="108" w:type="dxa"/>
-      </w:tblCellMar>
-    </w:tblPr>
-  </w:style>
-  <w:style w:type="numbering" w:default="1" w:styleId="NoList">
-    <w:name w:val="No List"/>
-    <w:uiPriority w:val="99"/>
-    <w:semiHidden/>
-    <w:unhideWhenUsed/>
-  </w:style>
-  <w:style w:type="paragraph" w:customStyle="1" w:styleId="7B15489F9F784FC0A031BC930948A7A1">
-    <w:name w:val="7B15489F9F784FC0A031BC930948A7A1"/>
-    <w:rsid w:val="00BF30D7"/>
-  </w:style>
-  <w:style w:type="paragraph" w:customStyle="1" w:styleId="14E43180C8DF4A38B99BDBD0F15A0698">
-    <w:name w:val="14E43180C8DF4A38B99BDBD0F15A0698"/>
-    <w:rsid w:val="00BF30D7"/>
-  </w:style>
-  <w:style w:type="paragraph" w:customStyle="1" w:styleId="B80F282717074A1C9AC18A37F28E5951">
-    <w:name w:val="B80F282717074A1C9AC18A37F28E5951"/>
-    <w:rsid w:val="00BF30D7"/>
-  </w:style>
-  <w:style w:type="paragraph" w:customStyle="1" w:styleId="AC74405AE32342C6A3ECB319B20C9E84">
-    <w:name w:val="AC74405AE32342C6A3ECB319B20C9E84"/>
-    <w:rsid w:val="00BF30D7"/>
-  </w:style>
-  <w:style w:type="paragraph" w:customStyle="1" w:styleId="421FE606873B4B4297E7A59AAB412A59">
-    <w:name w:val="421FE606873B4B4297E7A59AAB412A59"/>
-    <w:rsid w:val="00BF30D7"/>
-  </w:style>
-  <w:style w:type="paragraph" w:customStyle="1" w:styleId="CD241558725E41B1B5FE5F4D53491744">
-    <w:name w:val="CD241558725E41B1B5FE5F4D53491744"/>
-    <w:rsid w:val="00BF30D7"/>
-  </w:style>
-</w:styles>
-</file>
-
-<file path=word/glossary/webSettings.xml><?xml version="1.0" encoding="utf-8"?>
-<w:webSettings xmlns:r="http://schemas.openxmlformats.org/officeDocument/2006/relationships" xmlns:w="http://schemas.openxmlformats.org/wordprocessingml/2006/main">
-  <w:optimizeForBrowser/>
-</w:webSettings>
 </file>
 
 <file path=word/theme/theme1.xml><?xml version="1.0" encoding="utf-8"?>
@@ -1837,23 +1578,4 @@
   <a:objectDefaults/>
   <a:extraClrSchemeLst/>
 </a:theme>
-</file>
-
-<file path=customXml/item1.xml><?xml version="1.0" encoding="utf-8"?>
-<CoverPageProperties xmlns="http://schemas.microsoft.com/office/2006/coverPageProps">
-  <PublishDate>http://code.google.com/p/hawking-toolbar/</PublishDate>
-  <Abstract/>
-  <CompanyAddress/>
-  <CompanyPhone/>
-  <CompanyFax/>
-  <CompanyEmail/>
-</CoverPageProperties>
-</file>
-
-<file path=customXml/itemProps1.xml><?xml version="1.0" encoding="utf-8"?>
-<ds:datastoreItem xmlns:ds="http://schemas.openxmlformats.org/officeDocument/2006/customXml" ds:itemID="{55AF091B-3C7A-41E3-B477-F2FDAA23CFDA}">
-  <ds:schemaRefs>
-    <ds:schemaRef ds:uri="http://schemas.microsoft.com/office/2006/coverPageProps"/>
-  </ds:schemaRefs>
-</ds:datastoreItem>
 </file>
</xml_diff>